<commit_message>
Update SSP3 WhiteNBlack Report.docx
Updated the report
-add in problem statements to choose from
-add some references
</commit_message>
<xml_diff>
--- a/SSP3 WhiteNBlack Report.docx
+++ b/SSP3 WhiteNBlack Report.docx
@@ -45,21 +45,12 @@
           <w:szCs w:val="28"/>
         </w:rPr>
       </w:pPr>
-      <w:proofErr w:type="gramStart"/>
       <w:r>
         <w:rPr>
           <w:sz w:val="28"/>
           <w:szCs w:val="28"/>
         </w:rPr>
-        <w:t>To-do</w:t>
-      </w:r>
-      <w:proofErr w:type="gramEnd"/>
-      <w:r>
-        <w:rPr>
-          <w:sz w:val="28"/>
-          <w:szCs w:val="28"/>
-        </w:rPr>
-        <w:t xml:space="preserve"> list and tentative structure for this report:</w:t>
+        <w:t>To-do list and tentative structure for this report:</w:t>
       </w:r>
     </w:p>
     <w:p>
@@ -169,7 +160,7 @@
         <w:pStyle w:val="ListParagraph"/>
         <w:numPr>
           <w:ilvl w:val="0"/>
-          <w:numId w:val="2"/>
+          <w:numId w:val="6"/>
         </w:numPr>
         <w:rPr>
           <w:rFonts w:ascii="Arial" w:hAnsi="Arial" w:cs="Arial"/>
@@ -181,14 +172,7 @@
           <w:rFonts w:ascii="Arial" w:hAnsi="Arial" w:cs="Arial"/>
           <w:color w:val="000000"/>
         </w:rPr>
-        <w:t>Documentation of functional and non-functional requirements</w:t>
-      </w:r>
-      <w:r>
-        <w:rPr>
-          <w:rFonts w:ascii="Arial" w:hAnsi="Arial" w:cs="Arial"/>
-          <w:color w:val="000000"/>
-        </w:rPr>
-        <w:t xml:space="preserve">(Lab1 </w:t>
+        <w:t xml:space="preserve">Documentation of functional and non-functional requirements(Lab1 </w:t>
       </w:r>
       <w:r>
         <w:t>deliverable</w:t>
@@ -206,7 +190,7 @@
         <w:pStyle w:val="ListParagraph"/>
         <w:numPr>
           <w:ilvl w:val="0"/>
-          <w:numId w:val="2"/>
+          <w:numId w:val="6"/>
         </w:numPr>
         <w:rPr>
           <w:rFonts w:ascii="Arial" w:hAnsi="Arial" w:cs="Arial"/>
@@ -218,21 +202,7 @@
           <w:rFonts w:ascii="Arial" w:hAnsi="Arial" w:cs="Arial"/>
           <w:color w:val="000000"/>
         </w:rPr>
-        <w:t>Use Case Model, consisting of diagram and description(Lab1</w:t>
-      </w:r>
-      <w:r>
-        <w:rPr>
-          <w:rFonts w:ascii="Arial" w:hAnsi="Arial" w:cs="Arial"/>
-          <w:color w:val="000000"/>
-        </w:rPr>
-        <w:t>&amp;2</w:t>
-      </w:r>
-      <w:r>
-        <w:rPr>
-          <w:rFonts w:ascii="Arial" w:hAnsi="Arial" w:cs="Arial"/>
-          <w:color w:val="000000"/>
-        </w:rPr>
-        <w:t>)</w:t>
+        <w:t>Use Case Model, consisting of diagram and description(Lab1&amp;2)</w:t>
       </w:r>
     </w:p>
     <w:p>
@@ -240,44 +210,19 @@
         <w:pStyle w:val="ListParagraph"/>
         <w:numPr>
           <w:ilvl w:val="0"/>
-          <w:numId w:val="2"/>
+          <w:numId w:val="6"/>
         </w:numPr>
         <w:rPr>
           <w:rFonts w:ascii="Arial" w:hAnsi="Arial" w:cs="Arial"/>
           <w:color w:val="000000"/>
         </w:rPr>
       </w:pPr>
-      <w:proofErr w:type="spellStart"/>
       <w:r>
         <w:rPr>
           <w:rFonts w:ascii="Arial" w:hAnsi="Arial" w:cs="Arial"/>
           <w:color w:val="000000"/>
         </w:rPr>
-        <w:t>Ui</w:t>
-      </w:r>
-      <w:proofErr w:type="spellEnd"/>
-      <w:r>
-        <w:rPr>
-          <w:rFonts w:ascii="Arial" w:hAnsi="Arial" w:cs="Arial"/>
-          <w:color w:val="000000"/>
-        </w:rPr>
-        <w:t xml:space="preserve"> </w:t>
-      </w:r>
-      <w:proofErr w:type="spellStart"/>
-      <w:r>
-        <w:rPr>
-          <w:rFonts w:ascii="Arial" w:hAnsi="Arial" w:cs="Arial"/>
-          <w:color w:val="000000"/>
-        </w:rPr>
-        <w:t>Mockup</w:t>
-      </w:r>
-      <w:proofErr w:type="spellEnd"/>
-      <w:r>
-        <w:rPr>
-          <w:rFonts w:ascii="Arial" w:hAnsi="Arial" w:cs="Arial"/>
-          <w:color w:val="000000"/>
-        </w:rPr>
-        <w:t>(Lab1)</w:t>
+        <w:t>Ui Mockup(Lab1)</w:t>
       </w:r>
     </w:p>
     <w:p>
@@ -285,7 +230,7 @@
         <w:pStyle w:val="ListParagraph"/>
         <w:numPr>
           <w:ilvl w:val="0"/>
-          <w:numId w:val="2"/>
+          <w:numId w:val="6"/>
         </w:numPr>
       </w:pPr>
       <w:r>
@@ -297,7 +242,7 @@
         <w:pStyle w:val="NormalWeb"/>
         <w:numPr>
           <w:ilvl w:val="0"/>
-          <w:numId w:val="2"/>
+          <w:numId w:val="6"/>
         </w:numPr>
         <w:spacing w:before="0" w:beforeAutospacing="0" w:after="0" w:afterAutospacing="0"/>
       </w:pPr>
@@ -311,13 +256,7 @@
         <w:t>Class diagram of entity classes</w:t>
       </w:r>
       <w:r>
-        <w:t>(lab</w:t>
-      </w:r>
-      <w:r>
-        <w:t>2&amp;3</w:t>
-      </w:r>
-      <w:r>
-        <w:t>)</w:t>
+        <w:t>(lab2&amp;3)</w:t>
       </w:r>
     </w:p>
     <w:p>
@@ -325,7 +264,7 @@
         <w:pStyle w:val="NormalWeb"/>
         <w:numPr>
           <w:ilvl w:val="0"/>
-          <w:numId w:val="2"/>
+          <w:numId w:val="6"/>
         </w:numPr>
         <w:spacing w:before="0" w:beforeAutospacing="0" w:after="0" w:afterAutospacing="0"/>
       </w:pPr>
@@ -339,13 +278,7 @@
         <w:t>Key boundary classes and control classes</w:t>
       </w:r>
       <w:r>
-        <w:t>(lab</w:t>
-      </w:r>
-      <w:r>
-        <w:t>2</w:t>
-      </w:r>
-      <w:r>
-        <w:t>)</w:t>
+        <w:t>(lab2)</w:t>
       </w:r>
     </w:p>
     <w:p>
@@ -353,7 +286,7 @@
         <w:pStyle w:val="NormalWeb"/>
         <w:numPr>
           <w:ilvl w:val="0"/>
-          <w:numId w:val="2"/>
+          <w:numId w:val="6"/>
         </w:numPr>
         <w:spacing w:before="0" w:beforeAutospacing="0" w:after="0" w:afterAutospacing="0"/>
       </w:pPr>
@@ -367,13 +300,7 @@
         <w:t>Sequence diagrams of some use cases</w:t>
       </w:r>
       <w:r>
-        <w:t>(lab</w:t>
-      </w:r>
-      <w:r>
-        <w:t>2&amp;3</w:t>
-      </w:r>
-      <w:r>
-        <w:t>)</w:t>
+        <w:t>(lab2&amp;3)</w:t>
       </w:r>
     </w:p>
     <w:p>
@@ -381,7 +308,7 @@
         <w:pStyle w:val="NormalWeb"/>
         <w:numPr>
           <w:ilvl w:val="0"/>
-          <w:numId w:val="2"/>
+          <w:numId w:val="6"/>
         </w:numPr>
         <w:spacing w:before="0" w:beforeAutospacing="0" w:after="0" w:afterAutospacing="0"/>
       </w:pPr>
@@ -395,14 +322,717 @@
         <w:t xml:space="preserve">Dialog map </w:t>
       </w:r>
       <w:r>
-        <w:t>(lab</w:t>
-      </w:r>
-      <w:r>
-        <w:t>2&amp;3</w:t>
-      </w:r>
-      <w:r>
-        <w:t>)</w:t>
-      </w:r>
+        <w:t>(lab2&amp;3)</w:t>
+      </w:r>
+    </w:p>
+    <w:p>
+      <w:pPr>
+        <w:pStyle w:val="ListParagraph"/>
+        <w:numPr>
+          <w:ilvl w:val="0"/>
+          <w:numId w:val="1"/>
+        </w:numPr>
+      </w:pPr>
+      <w:r>
+        <w:t>Reference</w:t>
+      </w:r>
+    </w:p>
+    <w:p>
+      <w:pPr>
+        <w:pStyle w:val="NormalWeb"/>
+        <w:spacing w:before="0" w:beforeAutospacing="0" w:after="0" w:afterAutospacing="0"/>
+      </w:pPr>
+    </w:p>
+    <w:p>
+      <w:pPr>
+        <w:pStyle w:val="NormalWeb"/>
+        <w:spacing w:before="0" w:beforeAutospacing="0" w:after="0" w:afterAutospacing="0"/>
+      </w:pPr>
+    </w:p>
+    <w:p>
+      <w:pPr>
+        <w:pStyle w:val="NormalWeb"/>
+        <w:spacing w:before="0" w:beforeAutospacing="0" w:after="0" w:afterAutospacing="0"/>
+      </w:pPr>
+    </w:p>
+    <w:p>
+      <w:pPr>
+        <w:pStyle w:val="NormalWeb"/>
+        <w:spacing w:before="0" w:beforeAutospacing="0" w:after="0" w:afterAutospacing="0"/>
+      </w:pPr>
+    </w:p>
+    <w:p>
+      <w:pPr>
+        <w:pStyle w:val="NormalWeb"/>
+        <w:spacing w:before="0" w:beforeAutospacing="0" w:after="0" w:afterAutospacing="0"/>
+      </w:pPr>
+      <w:r>
+        <w:t>1</w:t>
+      </w:r>
+      <w:r>
+        <w:t xml:space="preserve">) </w:t>
+      </w:r>
+      <w:r>
+        <w:t xml:space="preserve"> </w:t>
+      </w:r>
+      <w:bookmarkStart w:id="0" w:name="_GoBack"/>
+      <w:bookmarkEnd w:id="0"/>
+      <w:r>
+        <w:t>(About lung cancer)</w:t>
+      </w:r>
+    </w:p>
+    <w:p>
+      <w:pPr>
+        <w:pStyle w:val="NormalWeb"/>
+        <w:spacing w:before="0" w:beforeAutospacing="0" w:after="0" w:afterAutospacing="0"/>
+      </w:pPr>
+      <w:r>
+        <w:t>Introduction:</w:t>
+      </w:r>
+    </w:p>
+    <w:p>
+      <w:pPr>
+        <w:pStyle w:val="NormalWeb"/>
+        <w:spacing w:before="0" w:beforeAutospacing="0" w:after="0" w:afterAutospacing="0"/>
+      </w:pPr>
+      <w:r>
+        <w:t>In Singapore, l</w:t>
+      </w:r>
+      <w:r>
+        <w:t>ung cancer is the second and third most common</w:t>
+      </w:r>
+      <w:r>
+        <w:t xml:space="preserve"> cancer in males and females </w:t>
+      </w:r>
+      <w:r>
+        <w:t>respectively.</w:t>
+      </w:r>
+      <w:r>
+        <w:t xml:space="preserve"> </w:t>
+      </w:r>
+      <w:r>
+        <w:t>14.8</w:t>
+      </w:r>
+      <w:r>
+        <w:t>% for males and 7.5% for females.</w:t>
+      </w:r>
+      <w:r>
+        <w:t xml:space="preserve"> </w:t>
+      </w:r>
+      <w:r>
+        <w:t xml:space="preserve">Lung cancer is the uncontrolled growth of abnormal cells in the </w:t>
+      </w:r>
+      <w:r>
+        <w:t>lungs that</w:t>
+      </w:r>
+      <w:r>
+        <w:t xml:space="preserve"> </w:t>
+      </w:r>
+      <w:r>
+        <w:t>usually occurs in those cells that line the air passages</w:t>
+      </w:r>
+      <w:r>
+        <w:t>, which</w:t>
+      </w:r>
+      <w:r>
+        <w:t xml:space="preserve"> can interfere with the normal functioning of the lungs.</w:t>
+      </w:r>
+    </w:p>
+    <w:p>
+      <w:pPr>
+        <w:pStyle w:val="NormalWeb"/>
+        <w:spacing w:before="0" w:beforeAutospacing="0" w:after="0" w:afterAutospacing="0"/>
+      </w:pPr>
+      <w:r>
+        <w:t xml:space="preserve">Smoking is the strongest risk factor for lung </w:t>
+      </w:r>
+      <w:r>
+        <w:t>cancer with</w:t>
+      </w:r>
+      <w:r>
+        <w:t xml:space="preserve"> about </w:t>
+      </w:r>
+      <w:r>
+        <w:t>75</w:t>
+      </w:r>
+      <w:r>
+        <w:t>% of lung cancer deaths.</w:t>
+      </w:r>
+    </w:p>
+    <w:p>
+      <w:pPr>
+        <w:pStyle w:val="NormalWeb"/>
+        <w:spacing w:before="0" w:beforeAutospacing="0" w:after="0" w:afterAutospacing="0"/>
+      </w:pPr>
+    </w:p>
+    <w:p>
+      <w:pPr>
+        <w:pStyle w:val="NormalWeb"/>
+        <w:spacing w:before="0" w:beforeAutospacing="0" w:after="0" w:afterAutospacing="0"/>
+      </w:pPr>
+      <w:r>
+        <w:t>Problem Statement:</w:t>
+      </w:r>
+    </w:p>
+    <w:p>
+      <w:pPr>
+        <w:pStyle w:val="NormalWeb"/>
+        <w:spacing w:before="0" w:beforeAutospacing="0" w:after="0" w:afterAutospacing="0"/>
+      </w:pPr>
+      <w:r>
+        <w:t>Lung cancer is deadly</w:t>
+      </w:r>
+      <w:r>
+        <w:t>. Mortality rate of</w:t>
+      </w:r>
+      <w:r>
+        <w:t xml:space="preserve"> </w:t>
+      </w:r>
+      <w:r>
+        <w:t xml:space="preserve">27% in males and 17% </w:t>
+      </w:r>
+      <w:r>
+        <w:t>in females in Singapore between 2011 and 2015.</w:t>
+      </w:r>
+      <w:r>
+        <w:t xml:space="preserve"> </w:t>
+      </w:r>
+      <w:r>
+        <w:t>S</w:t>
+      </w:r>
+      <w:r>
+        <w:t>econd-hand smoke</w:t>
+      </w:r>
+      <w:r>
+        <w:t xml:space="preserve"> can affect </w:t>
+      </w:r>
+      <w:r>
+        <w:t>Non-smoker</w:t>
+      </w:r>
+      <w:r>
+        <w:t xml:space="preserve"> too</w:t>
+      </w:r>
+      <w:r>
+        <w:t>.</w:t>
+      </w:r>
+      <w:r>
+        <w:br/>
+        <w:t>Hence reducing lung cancer case is vital in saving life and life of people around smoker.</w:t>
+      </w:r>
+    </w:p>
+    <w:p>
+      <w:pPr>
+        <w:pStyle w:val="NormalWeb"/>
+        <w:spacing w:before="0" w:beforeAutospacing="0" w:after="0" w:afterAutospacing="0"/>
+      </w:pPr>
+    </w:p>
+    <w:p>
+      <w:pPr>
+        <w:pStyle w:val="NormalWeb"/>
+        <w:spacing w:before="0" w:beforeAutospacing="0" w:after="0" w:afterAutospacing="0"/>
+      </w:pPr>
+    </w:p>
+    <w:p>
+      <w:pPr>
+        <w:pStyle w:val="NormalWeb"/>
+        <w:spacing w:before="0" w:beforeAutospacing="0" w:after="0" w:afterAutospacing="0"/>
+      </w:pPr>
+      <w:r>
+        <w:lastRenderedPageBreak/>
+        <w:t>2</w:t>
+      </w:r>
+      <w:r>
+        <w:t xml:space="preserve">) </w:t>
+      </w:r>
+      <w:r>
+        <w:t xml:space="preserve">(About </w:t>
+      </w:r>
+      <w:r>
+        <w:t>Breast</w:t>
+      </w:r>
+      <w:r>
+        <w:t xml:space="preserve"> cancer)</w:t>
+      </w:r>
+    </w:p>
+    <w:p>
+      <w:pPr>
+        <w:pStyle w:val="NormalWeb"/>
+        <w:spacing w:before="0" w:beforeAutospacing="0" w:after="0" w:afterAutospacing="0"/>
+      </w:pPr>
+      <w:r>
+        <w:t>Introduction:</w:t>
+      </w:r>
+    </w:p>
+    <w:p>
+      <w:pPr>
+        <w:pStyle w:val="NormalWeb"/>
+        <w:spacing w:before="0" w:beforeAutospacing="0" w:after="0" w:afterAutospacing="0"/>
+      </w:pPr>
+      <w:r>
+        <w:t xml:space="preserve">In Singapore, </w:t>
+      </w:r>
+      <w:r>
+        <w:t>b</w:t>
+      </w:r>
+      <w:r>
+        <w:t xml:space="preserve">reast cancer is the leading cause of cancer death </w:t>
+      </w:r>
+      <w:r>
+        <w:t>and the most common cancer in women</w:t>
+      </w:r>
+      <w:r>
+        <w:t xml:space="preserve">. </w:t>
+      </w:r>
+      <w:r>
+        <w:t>About</w:t>
+      </w:r>
+      <w:r>
+        <w:t xml:space="preserve"> 1 in 1</w:t>
+      </w:r>
+      <w:r>
+        <w:t>3</w:t>
+      </w:r>
+      <w:r>
+        <w:t xml:space="preserve"> women in Singapore </w:t>
+      </w:r>
+      <w:r>
+        <w:t>get</w:t>
+      </w:r>
+      <w:r>
+        <w:t xml:space="preserve"> breast cancer in their lifetime</w:t>
+      </w:r>
+      <w:r>
+        <w:t>. B</w:t>
+      </w:r>
+      <w:r>
+        <w:t>reast cancer</w:t>
+      </w:r>
+      <w:r>
+        <w:t xml:space="preserve"> affects about 29.4% of female with cancer.</w:t>
+      </w:r>
+    </w:p>
+    <w:p>
+      <w:pPr>
+        <w:pStyle w:val="NormalWeb"/>
+        <w:spacing w:before="0" w:beforeAutospacing="0" w:after="0" w:afterAutospacing="0"/>
+      </w:pPr>
+    </w:p>
+    <w:p>
+      <w:pPr>
+        <w:pStyle w:val="NormalWeb"/>
+        <w:spacing w:before="0" w:beforeAutospacing="0" w:after="0" w:afterAutospacing="0"/>
+      </w:pPr>
+      <w:r>
+        <w:t>Problem Statement:</w:t>
+      </w:r>
+    </w:p>
+    <w:p>
+      <w:pPr>
+        <w:pStyle w:val="NormalWeb"/>
+        <w:spacing w:before="0" w:beforeAutospacing="0" w:after="0" w:afterAutospacing="0"/>
+      </w:pPr>
+      <w:r>
+        <w:t>Breast</w:t>
+      </w:r>
+      <w:r>
+        <w:t xml:space="preserve"> cancer is </w:t>
+      </w:r>
+      <w:r>
+        <w:t>dangerous</w:t>
+      </w:r>
+      <w:r>
+        <w:t xml:space="preserve">. </w:t>
+      </w:r>
+      <w:r>
+        <w:t>With m</w:t>
+      </w:r>
+      <w:r>
+        <w:t xml:space="preserve">ortality rate of </w:t>
+      </w:r>
+      <w:r>
+        <w:t>7.6</w:t>
+      </w:r>
+      <w:r>
+        <w:t>% in Singapore between 201</w:t>
+      </w:r>
+      <w:r>
+        <w:t>3</w:t>
+      </w:r>
+      <w:r>
+        <w:t xml:space="preserve"> and 201</w:t>
+      </w:r>
+      <w:r>
+        <w:t>8</w:t>
+      </w:r>
+      <w:r>
+        <w:t xml:space="preserve">. </w:t>
+      </w:r>
+      <w:r>
+        <w:t>With breast cancer being top cancer for female, reducing the cases will be crucial in bringing relief to females in Singapore.</w:t>
+      </w:r>
+    </w:p>
+    <w:p>
+      <w:pPr>
+        <w:pStyle w:val="NormalWeb"/>
+        <w:spacing w:before="0" w:beforeAutospacing="0" w:after="0" w:afterAutospacing="0"/>
+      </w:pPr>
+    </w:p>
+    <w:p>
+      <w:pPr>
+        <w:pStyle w:val="NormalWeb"/>
+        <w:spacing w:before="0" w:beforeAutospacing="0" w:after="0" w:afterAutospacing="0"/>
+      </w:pPr>
+    </w:p>
+    <w:p>
+      <w:pPr>
+        <w:pStyle w:val="NormalWeb"/>
+        <w:spacing w:before="0" w:beforeAutospacing="0" w:after="0" w:afterAutospacing="0"/>
+      </w:pPr>
+    </w:p>
+    <w:p>
+      <w:pPr>
+        <w:pStyle w:val="NormalWeb"/>
+        <w:spacing w:before="0" w:beforeAutospacing="0" w:after="0" w:afterAutospacing="0"/>
+      </w:pPr>
+      <w:r>
+        <w:t xml:space="preserve">3) </w:t>
+      </w:r>
+      <w:r>
+        <w:t xml:space="preserve">(About </w:t>
+      </w:r>
+      <w:r>
+        <w:t>Colorectal</w:t>
+      </w:r>
+      <w:r>
+        <w:t xml:space="preserve"> cancer)</w:t>
+      </w:r>
+      <w:r>
+        <w:rPr>
+          <w:rFonts w:ascii="Verdana" w:hAnsi="Verdana"/>
+          <w:color w:val="000000"/>
+          <w:sz w:val="17"/>
+          <w:szCs w:val="17"/>
+        </w:rPr>
+        <w:t xml:space="preserve"> </w:t>
+      </w:r>
+    </w:p>
+    <w:p>
+      <w:pPr>
+        <w:pStyle w:val="NormalWeb"/>
+        <w:spacing w:before="0" w:beforeAutospacing="0" w:after="0" w:afterAutospacing="0"/>
+      </w:pPr>
+      <w:r>
+        <w:t>Introduction:</w:t>
+      </w:r>
+    </w:p>
+    <w:p>
+      <w:pPr>
+        <w:pStyle w:val="NormalWeb"/>
+        <w:spacing w:before="0" w:beforeAutospacing="0" w:after="0" w:afterAutospacing="0"/>
+      </w:pPr>
+      <w:r>
+        <w:t xml:space="preserve">In Singapore, </w:t>
+      </w:r>
+      <w:r>
+        <w:t>colorectal</w:t>
+      </w:r>
+      <w:r>
+        <w:t xml:space="preserve"> is the </w:t>
+      </w:r>
+      <w:r>
+        <w:t>most common cancer for man,38.2%, and second for female, 27.2%.</w:t>
+      </w:r>
+      <w:r>
+        <w:t xml:space="preserve"> </w:t>
+      </w:r>
+      <w:r>
+        <w:t>Colorectal cancer</w:t>
+      </w:r>
+      <w:r>
+        <w:t xml:space="preserve"> is about </w:t>
+      </w:r>
+      <w:r>
+        <w:t>benign lumps</w:t>
+      </w:r>
+      <w:r>
+        <w:t xml:space="preserve"> called polyps</w:t>
+      </w:r>
+      <w:r>
+        <w:t xml:space="preserve"> form on the inner wall of the colon and rectum. </w:t>
+      </w:r>
+      <w:r>
+        <w:t>These lumps can</w:t>
+      </w:r>
+      <w:r>
+        <w:t xml:space="preserve"> </w:t>
+      </w:r>
+      <w:r>
+        <w:t>invades</w:t>
+      </w:r>
+      <w:r>
+        <w:t xml:space="preserve"> neighbouring intestines and organs</w:t>
+      </w:r>
+      <w:r>
+        <w:t xml:space="preserve">, or </w:t>
+      </w:r>
+      <w:r>
+        <w:t>the lymphatic system</w:t>
+      </w:r>
+      <w:r>
+        <w:t>.</w:t>
+      </w:r>
+    </w:p>
+    <w:p>
+      <w:pPr>
+        <w:pStyle w:val="NormalWeb"/>
+        <w:spacing w:before="0" w:beforeAutospacing="0" w:after="0" w:afterAutospacing="0"/>
+      </w:pPr>
+    </w:p>
+    <w:p>
+      <w:pPr>
+        <w:pStyle w:val="NormalWeb"/>
+        <w:spacing w:before="0" w:beforeAutospacing="0" w:after="0" w:afterAutospacing="0"/>
+      </w:pPr>
+      <w:r>
+        <w:t>Problem Statement:</w:t>
+      </w:r>
+    </w:p>
+    <w:p>
+      <w:pPr>
+        <w:pStyle w:val="NormalWeb"/>
+        <w:spacing w:before="0" w:beforeAutospacing="0" w:after="0" w:afterAutospacing="0"/>
+      </w:pPr>
+      <w:r>
+        <w:t>Colorectal cancer</w:t>
+      </w:r>
+      <w:r>
+        <w:t xml:space="preserve"> can bring great discomfort</w:t>
+      </w:r>
+      <w:r>
+        <w:t xml:space="preserve">. </w:t>
+      </w:r>
+      <w:r>
+        <w:t>This can includes abdominal</w:t>
+      </w:r>
+      <w:r>
+        <w:t xml:space="preserve"> pain</w:t>
+      </w:r>
+      <w:r>
+        <w:t>, c</w:t>
+      </w:r>
+      <w:r>
+        <w:t>onstipation</w:t>
+      </w:r>
+      <w:r>
+        <w:t>, d</w:t>
+      </w:r>
+      <w:r>
+        <w:t>iarrhoea</w:t>
+      </w:r>
+      <w:r>
+        <w:t>, w</w:t>
+      </w:r>
+      <w:r>
+        <w:t>eakness and fatigue</w:t>
+      </w:r>
+      <w:r>
+        <w:t>. With colorectal cancer being so common, reducing the cases will means benefiting great majority of people suffering from cancer. This will bring about a much healthier Singapore .</w:t>
+      </w:r>
+    </w:p>
+    <w:p>
+      <w:pPr>
+        <w:pStyle w:val="NormalWeb"/>
+        <w:spacing w:before="0" w:beforeAutospacing="0" w:after="0" w:afterAutospacing="0"/>
+      </w:pPr>
+    </w:p>
+    <w:p>
+      <w:pPr>
+        <w:pStyle w:val="NormalWeb"/>
+        <w:spacing w:before="0" w:beforeAutospacing="0" w:after="0" w:afterAutospacing="0"/>
+      </w:pPr>
+    </w:p>
+    <w:p>
+      <w:pPr>
+        <w:pStyle w:val="NormalWeb"/>
+        <w:spacing w:before="0" w:beforeAutospacing="0" w:after="0" w:afterAutospacing="0"/>
+      </w:pPr>
+    </w:p>
+    <w:p>
+      <w:pPr>
+        <w:pStyle w:val="NormalWeb"/>
+        <w:spacing w:before="0" w:beforeAutospacing="0" w:after="0" w:afterAutospacing="0"/>
+      </w:pPr>
+    </w:p>
+    <w:p>
+      <w:pPr>
+        <w:pStyle w:val="NormalWeb"/>
+        <w:spacing w:before="0" w:beforeAutospacing="0" w:after="0" w:afterAutospacing="0"/>
+      </w:pPr>
+    </w:p>
+    <w:p>
+      <w:pPr>
+        <w:pStyle w:val="NormalWeb"/>
+        <w:spacing w:before="0" w:beforeAutospacing="0" w:after="0" w:afterAutospacing="0"/>
+      </w:pPr>
+    </w:p>
+    <w:p>
+      <w:pPr>
+        <w:pStyle w:val="NormalWeb"/>
+        <w:spacing w:before="0" w:beforeAutospacing="0" w:after="0" w:afterAutospacing="0"/>
+      </w:pPr>
+    </w:p>
+    <w:p>
+      <w:pPr>
+        <w:pStyle w:val="NormalWeb"/>
+        <w:spacing w:before="0" w:beforeAutospacing="0" w:after="0" w:afterAutospacing="0"/>
+      </w:pPr>
+      <w:r>
+        <w:t>Reference:</w:t>
+      </w:r>
+    </w:p>
+    <w:p>
+      <w:pPr>
+        <w:pStyle w:val="NormalWeb"/>
+        <w:spacing w:before="0" w:beforeAutospacing="0" w:after="0" w:afterAutospacing="0"/>
+      </w:pPr>
+      <w:r>
+        <w:t>https://www.icanwewill.com.sg/lung-cancer/lung-cancer-in-singapore/</w:t>
+      </w:r>
+    </w:p>
+    <w:p>
+      <w:pPr>
+        <w:pStyle w:val="NormalWeb"/>
+        <w:spacing w:before="0" w:beforeAutospacing="0" w:after="0" w:afterAutospacing="0"/>
+      </w:pPr>
+      <w:hyperlink r:id="rId5" w:history="1">
+        <w:r>
+          <w:rPr>
+            <w:rStyle w:val="Hyperlink"/>
+          </w:rPr>
+          <w:t>https://www.singaporecancersociety.org.sg/learn-about-cancer/types-of-cancer/breast-cancer.html#overview</w:t>
+        </w:r>
+      </w:hyperlink>
+    </w:p>
+    <w:p>
+      <w:pPr>
+        <w:pStyle w:val="NormalWeb"/>
+        <w:spacing w:before="0" w:beforeAutospacing="0" w:after="0" w:afterAutospacing="0"/>
+      </w:pPr>
+      <w:hyperlink r:id="rId6" w:history="1">
+        <w:r>
+          <w:rPr>
+            <w:rStyle w:val="Hyperlink"/>
+          </w:rPr>
+          <w:t>https://www.nccs.com.sg/patient-care/cancer-types/cancer-statistics</w:t>
+        </w:r>
+      </w:hyperlink>
+    </w:p>
+    <w:p>
+      <w:pPr>
+        <w:pStyle w:val="NormalWeb"/>
+        <w:spacing w:before="0" w:beforeAutospacing="0" w:after="0" w:afterAutospacing="0"/>
+      </w:pPr>
+      <w:hyperlink r:id="rId7" w:history="1">
+        <w:r>
+          <w:rPr>
+            <w:rStyle w:val="Hyperlink"/>
+          </w:rPr>
+          <w:t>https://tinyurl.com/y39pvadl</w:t>
+        </w:r>
+      </w:hyperlink>
+    </w:p>
+    <w:p>
+      <w:pPr>
+        <w:pStyle w:val="NormalWeb"/>
+        <w:spacing w:before="0" w:beforeAutospacing="0" w:after="0" w:afterAutospacing="0"/>
+      </w:pPr>
+      <w:r>
+        <w:t>https://www.mountelizabeth.com.sg/healthplus/article/colorectal-cancer-common-symptoms-causes</w:t>
+      </w:r>
+    </w:p>
+    <w:p>
+      <w:pPr>
+        <w:pStyle w:val="NormalWeb"/>
+        <w:spacing w:before="0" w:beforeAutospacing="0" w:after="0" w:afterAutospacing="0"/>
+      </w:pPr>
+    </w:p>
+    <w:p>
+      <w:pPr>
+        <w:pStyle w:val="NormalWeb"/>
+        <w:spacing w:before="0" w:beforeAutospacing="0" w:after="0" w:afterAutospacing="0"/>
+      </w:pPr>
+    </w:p>
+    <w:p>
+      <w:pPr>
+        <w:pStyle w:val="NormalWeb"/>
+        <w:spacing w:before="0" w:beforeAutospacing="0" w:after="0" w:afterAutospacing="0"/>
+      </w:pPr>
+    </w:p>
+    <w:p>
+      <w:pPr>
+        <w:pStyle w:val="NormalWeb"/>
+        <w:spacing w:before="0" w:beforeAutospacing="0" w:after="0" w:afterAutospacing="0"/>
+      </w:pPr>
+    </w:p>
+    <w:p>
+      <w:pPr>
+        <w:pStyle w:val="NormalWeb"/>
+        <w:spacing w:before="0" w:beforeAutospacing="0" w:after="0" w:afterAutospacing="0"/>
+      </w:pPr>
+    </w:p>
+    <w:p>
+      <w:pPr>
+        <w:pStyle w:val="NormalWeb"/>
+        <w:spacing w:before="0" w:beforeAutospacing="0" w:after="0" w:afterAutospacing="0"/>
+      </w:pPr>
+    </w:p>
+    <w:p>
+      <w:pPr>
+        <w:pStyle w:val="NormalWeb"/>
+        <w:spacing w:before="0" w:beforeAutospacing="0" w:after="0" w:afterAutospacing="0"/>
+      </w:pPr>
+    </w:p>
+    <w:p>
+      <w:pPr>
+        <w:pStyle w:val="NormalWeb"/>
+        <w:spacing w:before="0" w:beforeAutospacing="0" w:after="0" w:afterAutospacing="0"/>
+      </w:pPr>
+    </w:p>
+    <w:p>
+      <w:pPr>
+        <w:pStyle w:val="NormalWeb"/>
+        <w:spacing w:before="0" w:beforeAutospacing="0" w:after="0" w:afterAutospacing="0"/>
+      </w:pPr>
+    </w:p>
+    <w:p>
+      <w:pPr>
+        <w:pStyle w:val="NormalWeb"/>
+        <w:spacing w:before="0" w:beforeAutospacing="0" w:after="0" w:afterAutospacing="0"/>
+      </w:pPr>
+    </w:p>
+    <w:p>
+      <w:pPr>
+        <w:pStyle w:val="NormalWeb"/>
+        <w:spacing w:before="0" w:beforeAutospacing="0" w:after="0" w:afterAutospacing="0"/>
+      </w:pPr>
+    </w:p>
+    <w:p>
+      <w:pPr>
+        <w:pStyle w:val="NormalWeb"/>
+        <w:spacing w:before="0" w:beforeAutospacing="0" w:after="0" w:afterAutospacing="0"/>
+      </w:pPr>
+    </w:p>
+    <w:p>
+      <w:pPr>
+        <w:pStyle w:val="NormalWeb"/>
+        <w:spacing w:before="0" w:beforeAutospacing="0" w:after="0" w:afterAutospacing="0"/>
+      </w:pPr>
+    </w:p>
+    <w:p>
+      <w:pPr>
+        <w:pStyle w:val="NormalWeb"/>
+        <w:spacing w:before="0" w:beforeAutospacing="0" w:after="0" w:afterAutospacing="0"/>
+      </w:pPr>
     </w:p>
     <w:p>
       <w:pPr>
@@ -523,15 +1153,7 @@
         <w:spacing w:before="0" w:beforeAutospacing="0" w:after="0" w:afterAutospacing="0"/>
       </w:pPr>
       <w:r>
-        <w:t xml:space="preserve">Creation of initial documentation(Use </w:t>
-      </w:r>
-      <w:proofErr w:type="spellStart"/>
-      <w:r>
-        <w:t>case,github</w:t>
-      </w:r>
-      <w:proofErr w:type="spellEnd"/>
-      <w:r>
-        <w:t>)</w:t>
+        <w:t>Creation of initial documentation(Use case,github)</w:t>
       </w:r>
     </w:p>
     <w:p>
@@ -546,8 +1168,6 @@
       <w:r>
         <w:t>Setting of future meeting</w:t>
       </w:r>
-      <w:bookmarkStart w:id="0" w:name="_GoBack"/>
-      <w:bookmarkEnd w:id="0"/>
     </w:p>
     <w:p>
       <w:pPr>
@@ -620,7 +1240,6 @@
           <w:szCs w:val="22"/>
         </w:rPr>
       </w:pPr>
-      <w:proofErr w:type="gramStart"/>
       <w:r>
         <w:rPr>
           <w:rFonts w:ascii="Arial" w:hAnsi="Arial" w:cs="Arial"/>
@@ -628,9 +1247,14 @@
           <w:sz w:val="22"/>
           <w:szCs w:val="22"/>
         </w:rPr>
-        <w:t>application</w:t>
-      </w:r>
-      <w:proofErr w:type="gramEnd"/>
+        <w:t>application skeleton</w:t>
+      </w:r>
+    </w:p>
+    <w:p>
+      <w:pPr>
+        <w:pStyle w:val="NormalWeb"/>
+        <w:spacing w:before="0" w:beforeAutospacing="0" w:after="0" w:afterAutospacing="0"/>
+      </w:pPr>
       <w:r>
         <w:rPr>
           <w:rFonts w:ascii="Arial" w:hAnsi="Arial" w:cs="Arial"/>
@@ -638,7 +1262,7 @@
           <w:sz w:val="22"/>
           <w:szCs w:val="22"/>
         </w:rPr>
-        <w:t xml:space="preserve"> skeleton</w:t>
+        <w:t>Working application prototype</w:t>
       </w:r>
     </w:p>
     <w:p>
@@ -653,7 +1277,7 @@
           <w:sz w:val="22"/>
           <w:szCs w:val="22"/>
         </w:rPr>
-        <w:t>Working application prototype</w:t>
+        <w:t>Source code</w:t>
       </w:r>
     </w:p>
     <w:p>
@@ -668,34 +1292,34 @@
           <w:sz w:val="22"/>
           <w:szCs w:val="22"/>
         </w:rPr>
-        <w:t>Source code</w:t>
-      </w:r>
-    </w:p>
-    <w:p>
-      <w:pPr>
-        <w:pStyle w:val="NormalWeb"/>
-        <w:spacing w:before="0" w:beforeAutospacing="0" w:after="0" w:afterAutospacing="0"/>
-      </w:pPr>
-      <w:r>
+        <w:t>Test Cases and Testing Results</w:t>
+      </w:r>
+    </w:p>
+    <w:p>
+      <w:pPr>
+        <w:pStyle w:val="NormalWeb"/>
+        <w:spacing w:before="0" w:beforeAutospacing="0" w:after="0" w:afterAutospacing="0"/>
         <w:rPr>
           <w:rFonts w:ascii="Arial" w:hAnsi="Arial" w:cs="Arial"/>
           <w:color w:val="000000"/>
           <w:sz w:val="22"/>
           <w:szCs w:val="22"/>
         </w:rPr>
-        <w:t>Test Cases and Testing Results</w:t>
-      </w:r>
-    </w:p>
-    <w:p>
-      <w:pPr>
-        <w:pStyle w:val="NormalWeb"/>
-        <w:spacing w:before="0" w:beforeAutospacing="0" w:after="0" w:afterAutospacing="0"/>
+      </w:pPr>
+      <w:r>
         <w:rPr>
           <w:rFonts w:ascii="Arial" w:hAnsi="Arial" w:cs="Arial"/>
           <w:color w:val="000000"/>
           <w:sz w:val="22"/>
           <w:szCs w:val="22"/>
         </w:rPr>
+        <w:t>Demo script  </w:t>
+      </w:r>
+    </w:p>
+    <w:p>
+      <w:pPr>
+        <w:pStyle w:val="NormalWeb"/>
+        <w:spacing w:before="0" w:beforeAutospacing="0" w:after="0" w:afterAutospacing="0"/>
       </w:pPr>
       <w:r>
         <w:rPr>
@@ -704,7 +1328,7 @@
           <w:sz w:val="22"/>
           <w:szCs w:val="22"/>
         </w:rPr>
-        <w:t>Demo script  </w:t>
+        <w:t>Demo working product</w:t>
       </w:r>
     </w:p>
     <w:p>
@@ -719,34 +1343,7 @@
           <w:sz w:val="22"/>
           <w:szCs w:val="22"/>
         </w:rPr>
-        <w:t>Demo working product</w:t>
-      </w:r>
-    </w:p>
-    <w:p>
-      <w:pPr>
-        <w:pStyle w:val="NormalWeb"/>
-        <w:spacing w:before="0" w:beforeAutospacing="0" w:after="0" w:afterAutospacing="0"/>
-      </w:pPr>
-      <w:proofErr w:type="gramStart"/>
-      <w:r>
-        <w:rPr>
-          <w:rFonts w:ascii="Arial" w:hAnsi="Arial" w:cs="Arial"/>
-          <w:color w:val="000000"/>
-          <w:sz w:val="22"/>
-          <w:szCs w:val="22"/>
-        </w:rPr>
-        <w:lastRenderedPageBreak/>
-        <w:t>demo</w:t>
-      </w:r>
-      <w:proofErr w:type="gramEnd"/>
-      <w:r>
-        <w:rPr>
-          <w:rFonts w:ascii="Arial" w:hAnsi="Arial" w:cs="Arial"/>
-          <w:color w:val="000000"/>
-          <w:sz w:val="22"/>
-          <w:szCs w:val="22"/>
-        </w:rPr>
-        <w:t xml:space="preserve"> video of the working product</w:t>
+        <w:t>demo video of the working product</w:t>
       </w:r>
     </w:p>
     <w:p>
@@ -825,6 +1422,92 @@
 <file path=word/numbering.xml><?xml version="1.0" encoding="utf-8"?>
 <w:numbering xmlns:wpc="http://schemas.microsoft.com/office/word/2010/wordprocessingCanvas" xmlns:cx="http://schemas.microsoft.com/office/drawing/2014/chartex" xmlns:cx1="http://schemas.microsoft.com/office/drawing/2015/9/8/chartex" xmlns:mc="http://schemas.openxmlformats.org/markup-compatibility/2006" xmlns:o="urn:schemas-microsoft-com:office:office" xmlns:r="http://schemas.openxmlformats.org/officeDocument/2006/relationships" xmlns:m="http://schemas.openxmlformats.org/officeDocument/2006/math" xmlns:v="urn:schemas-microsoft-com:vml" xmlns:wp14="http://schemas.microsoft.com/office/word/2010/wordprocessingDrawing" xmlns:wp="http://schemas.openxmlformats.org/drawingml/2006/wordprocessingDrawing" xmlns:w10="urn:schemas-microsoft-com:office:word" xmlns:w="http://schemas.openxmlformats.org/wordprocessingml/2006/main" xmlns:w14="http://schemas.microsoft.com/office/word/2010/wordml" xmlns:w15="http://schemas.microsoft.com/office/word/2012/wordml" xmlns:w16se="http://schemas.microsoft.com/office/word/2015/wordml/symex" xmlns:wpg="http://schemas.microsoft.com/office/word/2010/wordprocessingGroup" xmlns:wpi="http://schemas.microsoft.com/office/word/2010/wordprocessingInk" xmlns:wne="http://schemas.microsoft.com/office/word/2006/wordml" xmlns:wps="http://schemas.microsoft.com/office/word/2010/wordprocessingShape" mc:Ignorable="w14 w15 w16se wp14">
   <w:abstractNum w:abstractNumId="0" w15:restartNumberingAfterBreak="0">
+    <w:nsid w:val="19993DB5"/>
+    <w:multiLevelType w:val="hybridMultilevel"/>
+    <w:tmpl w:val="248EE7F0"/>
+    <w:lvl w:ilvl="0" w:tplc="4809000F">
+      <w:start w:val="1"/>
+      <w:numFmt w:val="decimal"/>
+      <w:lvlText w:val="%1."/>
+      <w:lvlJc w:val="left"/>
+      <w:pPr>
+        <w:ind w:left="720" w:hanging="360"/>
+      </w:pPr>
+    </w:lvl>
+    <w:lvl w:ilvl="1" w:tplc="48090019" w:tentative="1">
+      <w:start w:val="1"/>
+      <w:numFmt w:val="lowerLetter"/>
+      <w:lvlText w:val="%2."/>
+      <w:lvlJc w:val="left"/>
+      <w:pPr>
+        <w:ind w:left="1440" w:hanging="360"/>
+      </w:pPr>
+    </w:lvl>
+    <w:lvl w:ilvl="2" w:tplc="4809001B" w:tentative="1">
+      <w:start w:val="1"/>
+      <w:numFmt w:val="lowerRoman"/>
+      <w:lvlText w:val="%3."/>
+      <w:lvlJc w:val="right"/>
+      <w:pPr>
+        <w:ind w:left="2160" w:hanging="180"/>
+      </w:pPr>
+    </w:lvl>
+    <w:lvl w:ilvl="3" w:tplc="4809000F" w:tentative="1">
+      <w:start w:val="1"/>
+      <w:numFmt w:val="decimal"/>
+      <w:lvlText w:val="%4."/>
+      <w:lvlJc w:val="left"/>
+      <w:pPr>
+        <w:ind w:left="2880" w:hanging="360"/>
+      </w:pPr>
+    </w:lvl>
+    <w:lvl w:ilvl="4" w:tplc="48090019" w:tentative="1">
+      <w:start w:val="1"/>
+      <w:numFmt w:val="lowerLetter"/>
+      <w:lvlText w:val="%5."/>
+      <w:lvlJc w:val="left"/>
+      <w:pPr>
+        <w:ind w:left="3600" w:hanging="360"/>
+      </w:pPr>
+    </w:lvl>
+    <w:lvl w:ilvl="5" w:tplc="4809001B" w:tentative="1">
+      <w:start w:val="1"/>
+      <w:numFmt w:val="lowerRoman"/>
+      <w:lvlText w:val="%6."/>
+      <w:lvlJc w:val="right"/>
+      <w:pPr>
+        <w:ind w:left="4320" w:hanging="180"/>
+      </w:pPr>
+    </w:lvl>
+    <w:lvl w:ilvl="6" w:tplc="4809000F" w:tentative="1">
+      <w:start w:val="1"/>
+      <w:numFmt w:val="decimal"/>
+      <w:lvlText w:val="%7."/>
+      <w:lvlJc w:val="left"/>
+      <w:pPr>
+        <w:ind w:left="5040" w:hanging="360"/>
+      </w:pPr>
+    </w:lvl>
+    <w:lvl w:ilvl="7" w:tplc="48090019" w:tentative="1">
+      <w:start w:val="1"/>
+      <w:numFmt w:val="lowerLetter"/>
+      <w:lvlText w:val="%8."/>
+      <w:lvlJc w:val="left"/>
+      <w:pPr>
+        <w:ind w:left="5760" w:hanging="360"/>
+      </w:pPr>
+    </w:lvl>
+    <w:lvl w:ilvl="8" w:tplc="4809001B" w:tentative="1">
+      <w:start w:val="1"/>
+      <w:numFmt w:val="lowerRoman"/>
+      <w:lvlText w:val="%9."/>
+      <w:lvlJc w:val="right"/>
+      <w:pPr>
+        <w:ind w:left="6480" w:hanging="180"/>
+      </w:pPr>
+    </w:lvl>
+  </w:abstractNum>
+  <w:abstractNum w:abstractNumId="1" w15:restartNumberingAfterBreak="0">
     <w:nsid w:val="1F610FC1"/>
     <w:multiLevelType w:val="hybridMultilevel"/>
     <w:tmpl w:val="1B7CA562"/>
@@ -937,7 +1620,7 @@
       </w:rPr>
     </w:lvl>
   </w:abstractNum>
-  <w:abstractNum w:abstractNumId="1" w15:restartNumberingAfterBreak="0">
+  <w:abstractNum w:abstractNumId="2" w15:restartNumberingAfterBreak="0">
     <w:nsid w:val="22041B71"/>
     <w:multiLevelType w:val="hybridMultilevel"/>
     <w:tmpl w:val="E9CE0F84"/>
@@ -1050,7 +1733,7 @@
       </w:rPr>
     </w:lvl>
   </w:abstractNum>
-  <w:abstractNum w:abstractNumId="2" w15:restartNumberingAfterBreak="0">
+  <w:abstractNum w:abstractNumId="3" w15:restartNumberingAfterBreak="0">
     <w:nsid w:val="3EBB3D2F"/>
     <w:multiLevelType w:val="hybridMultilevel"/>
     <w:tmpl w:val="F3AA559A"/>
@@ -1136,7 +1819,7 @@
       </w:pPr>
     </w:lvl>
   </w:abstractNum>
-  <w:abstractNum w:abstractNumId="3" w15:restartNumberingAfterBreak="0">
+  <w:abstractNum w:abstractNumId="4" w15:restartNumberingAfterBreak="0">
     <w:nsid w:val="519D32D3"/>
     <w:multiLevelType w:val="hybridMultilevel"/>
     <w:tmpl w:val="20A0FE38"/>
@@ -1222,17 +1905,112 @@
       </w:pPr>
     </w:lvl>
   </w:abstractNum>
+  <w:abstractNum w:abstractNumId="5" w15:restartNumberingAfterBreak="0">
+    <w:nsid w:val="6C456DFE"/>
+    <w:multiLevelType w:val="hybridMultilevel"/>
+    <w:tmpl w:val="D9C0226C"/>
+    <w:lvl w:ilvl="0" w:tplc="48090001">
+      <w:start w:val="1"/>
+      <w:numFmt w:val="bullet"/>
+      <w:lvlText w:val=""/>
+      <w:lvlJc w:val="left"/>
+      <w:pPr>
+        <w:ind w:left="1080" w:hanging="360"/>
+      </w:pPr>
+      <w:rPr>
+        <w:rFonts w:ascii="Symbol" w:hAnsi="Symbol" w:hint="default"/>
+      </w:rPr>
+    </w:lvl>
+    <w:lvl w:ilvl="1" w:tplc="48090019" w:tentative="1">
+      <w:start w:val="1"/>
+      <w:numFmt w:val="lowerLetter"/>
+      <w:lvlText w:val="%2."/>
+      <w:lvlJc w:val="left"/>
+      <w:pPr>
+        <w:ind w:left="1800" w:hanging="360"/>
+      </w:pPr>
+    </w:lvl>
+    <w:lvl w:ilvl="2" w:tplc="4809001B" w:tentative="1">
+      <w:start w:val="1"/>
+      <w:numFmt w:val="lowerRoman"/>
+      <w:lvlText w:val="%3."/>
+      <w:lvlJc w:val="right"/>
+      <w:pPr>
+        <w:ind w:left="2520" w:hanging="180"/>
+      </w:pPr>
+    </w:lvl>
+    <w:lvl w:ilvl="3" w:tplc="4809000F" w:tentative="1">
+      <w:start w:val="1"/>
+      <w:numFmt w:val="decimal"/>
+      <w:lvlText w:val="%4."/>
+      <w:lvlJc w:val="left"/>
+      <w:pPr>
+        <w:ind w:left="3240" w:hanging="360"/>
+      </w:pPr>
+    </w:lvl>
+    <w:lvl w:ilvl="4" w:tplc="48090019" w:tentative="1">
+      <w:start w:val="1"/>
+      <w:numFmt w:val="lowerLetter"/>
+      <w:lvlText w:val="%5."/>
+      <w:lvlJc w:val="left"/>
+      <w:pPr>
+        <w:ind w:left="3960" w:hanging="360"/>
+      </w:pPr>
+    </w:lvl>
+    <w:lvl w:ilvl="5" w:tplc="4809001B" w:tentative="1">
+      <w:start w:val="1"/>
+      <w:numFmt w:val="lowerRoman"/>
+      <w:lvlText w:val="%6."/>
+      <w:lvlJc w:val="right"/>
+      <w:pPr>
+        <w:ind w:left="4680" w:hanging="180"/>
+      </w:pPr>
+    </w:lvl>
+    <w:lvl w:ilvl="6" w:tplc="4809000F" w:tentative="1">
+      <w:start w:val="1"/>
+      <w:numFmt w:val="decimal"/>
+      <w:lvlText w:val="%7."/>
+      <w:lvlJc w:val="left"/>
+      <w:pPr>
+        <w:ind w:left="5400" w:hanging="360"/>
+      </w:pPr>
+    </w:lvl>
+    <w:lvl w:ilvl="7" w:tplc="48090019" w:tentative="1">
+      <w:start w:val="1"/>
+      <w:numFmt w:val="lowerLetter"/>
+      <w:lvlText w:val="%8."/>
+      <w:lvlJc w:val="left"/>
+      <w:pPr>
+        <w:ind w:left="6120" w:hanging="360"/>
+      </w:pPr>
+    </w:lvl>
+    <w:lvl w:ilvl="8" w:tplc="4809001B" w:tentative="1">
+      <w:start w:val="1"/>
+      <w:numFmt w:val="lowerRoman"/>
+      <w:lvlText w:val="%9."/>
+      <w:lvlJc w:val="right"/>
+      <w:pPr>
+        <w:ind w:left="6840" w:hanging="180"/>
+      </w:pPr>
+    </w:lvl>
+  </w:abstractNum>
   <w:num w:numId="1">
+    <w:abstractNumId w:val="3"/>
+  </w:num>
+  <w:num w:numId="2">
+    <w:abstractNumId w:val="1"/>
+  </w:num>
+  <w:num w:numId="3">
     <w:abstractNumId w:val="2"/>
   </w:num>
-  <w:num w:numId="2">
+  <w:num w:numId="4">
+    <w:abstractNumId w:val="4"/>
+  </w:num>
+  <w:num w:numId="5">
     <w:abstractNumId w:val="0"/>
   </w:num>
-  <w:num w:numId="3">
-    <w:abstractNumId w:val="1"/>
-  </w:num>
-  <w:num w:numId="4">
-    <w:abstractNumId w:val="3"/>
+  <w:num w:numId="6">
+    <w:abstractNumId w:val="5"/>
   </w:num>
 </w:numbering>
 </file>
@@ -1662,7 +2440,6 @@
     <w:name w:val="Normal (Web)"/>
     <w:basedOn w:val="Normal"/>
     <w:uiPriority w:val="99"/>
-    <w:semiHidden/>
     <w:unhideWhenUsed/>
     <w:rsid w:val="004933CB"/>
     <w:pPr>
@@ -1684,6 +2461,17 @@
       <w:ind w:left="720"/>
       <w:contextualSpacing/>
     </w:pPr>
+  </w:style>
+  <w:style w:type="character" w:styleId="Hyperlink">
+    <w:name w:val="Hyperlink"/>
+    <w:basedOn w:val="DefaultParagraphFont"/>
+    <w:uiPriority w:val="99"/>
+    <w:unhideWhenUsed/>
+    <w:rsid w:val="0073049C"/>
+    <w:rPr>
+      <w:color w:val="0563C1" w:themeColor="hyperlink"/>
+      <w:u w:val="single"/>
+    </w:rPr>
   </w:style>
 </w:styles>
 </file>

</xml_diff>

<commit_message>
Revert "Merge branch 'master' of https://github.com/zappky/WhiteNBlack"
This reverts commit f95e974a2a4f8136902b78b661f3b4348ef51d2c, reversing
changes made to 6381c0d3bfc2d2500c6a6dffc03c50af6830b8af.
</commit_message>
<xml_diff>
--- a/SSP3 WhiteNBlack Report.docx
+++ b/SSP3 WhiteNBlack Report.docx
@@ -169,19 +169,26 @@
         <w:pStyle w:val="ListParagraph"/>
         <w:numPr>
           <w:ilvl w:val="0"/>
-          <w:numId w:val="6"/>
-        </w:numPr>
-        <w:rPr>
-          <w:rFonts w:ascii="Arial" w:hAnsi="Arial" w:cs="Arial"/>
-          <w:color w:val="000000"/>
-        </w:rPr>
-      </w:pPr>
-      <w:r>
-        <w:rPr>
-          <w:rFonts w:ascii="Arial" w:hAnsi="Arial" w:cs="Arial"/>
-          <w:color w:val="000000"/>
-        </w:rPr>
-        <w:t xml:space="preserve">Documentation of functional and non-functional requirements(Lab1 </w:t>
+          <w:numId w:val="2"/>
+        </w:numPr>
+        <w:rPr>
+          <w:rFonts w:ascii="Arial" w:hAnsi="Arial" w:cs="Arial"/>
+          <w:color w:val="000000"/>
+        </w:rPr>
+      </w:pPr>
+      <w:r>
+        <w:rPr>
+          <w:rFonts w:ascii="Arial" w:hAnsi="Arial" w:cs="Arial"/>
+          <w:color w:val="000000"/>
+        </w:rPr>
+        <w:t>Documentation of functional and non-functional requirements</w:t>
+      </w:r>
+      <w:r>
+        <w:rPr>
+          <w:rFonts w:ascii="Arial" w:hAnsi="Arial" w:cs="Arial"/>
+          <w:color w:val="000000"/>
+        </w:rPr>
+        <w:t xml:space="preserve">(Lab1 </w:t>
       </w:r>
       <w:r>
         <w:t>deliverable</w:t>
@@ -199,19 +206,33 @@
         <w:pStyle w:val="ListParagraph"/>
         <w:numPr>
           <w:ilvl w:val="0"/>
-          <w:numId w:val="6"/>
-        </w:numPr>
-        <w:rPr>
-          <w:rFonts w:ascii="Arial" w:hAnsi="Arial" w:cs="Arial"/>
-          <w:color w:val="000000"/>
-        </w:rPr>
-      </w:pPr>
-      <w:r>
-        <w:rPr>
-          <w:rFonts w:ascii="Arial" w:hAnsi="Arial" w:cs="Arial"/>
-          <w:color w:val="000000"/>
-        </w:rPr>
-        <w:t>Use Case Model, consisting of diagram and description(Lab1&amp;2)</w:t>
+          <w:numId w:val="2"/>
+        </w:numPr>
+        <w:rPr>
+          <w:rFonts w:ascii="Arial" w:hAnsi="Arial" w:cs="Arial"/>
+          <w:color w:val="000000"/>
+        </w:rPr>
+      </w:pPr>
+      <w:r>
+        <w:rPr>
+          <w:rFonts w:ascii="Arial" w:hAnsi="Arial" w:cs="Arial"/>
+          <w:color w:val="000000"/>
+        </w:rPr>
+        <w:t>Use Case Model, consisting of diagram and description(Lab1</w:t>
+      </w:r>
+      <w:r>
+        <w:rPr>
+          <w:rFonts w:ascii="Arial" w:hAnsi="Arial" w:cs="Arial"/>
+          <w:color w:val="000000"/>
+        </w:rPr>
+        <w:t>&amp;2</w:t>
+      </w:r>
+      <w:r>
+        <w:rPr>
+          <w:rFonts w:ascii="Arial" w:hAnsi="Arial" w:cs="Arial"/>
+          <w:color w:val="000000"/>
+        </w:rPr>
+        <w:t>)</w:t>
       </w:r>
     </w:p>
     <w:p>
@@ -219,7 +240,7 @@
         <w:pStyle w:val="ListParagraph"/>
         <w:numPr>
           <w:ilvl w:val="0"/>
-          <w:numId w:val="6"/>
+          <w:numId w:val="2"/>
         </w:numPr>
         <w:rPr>
           <w:rFonts w:ascii="Arial" w:hAnsi="Arial" w:cs="Arial"/>
@@ -264,7 +285,7 @@
         <w:pStyle w:val="ListParagraph"/>
         <w:numPr>
           <w:ilvl w:val="0"/>
-          <w:numId w:val="6"/>
+          <w:numId w:val="2"/>
         </w:numPr>
       </w:pPr>
       <w:r>
@@ -276,7 +297,7 @@
         <w:pStyle w:val="NormalWeb"/>
         <w:numPr>
           <w:ilvl w:val="0"/>
-          <w:numId w:val="6"/>
+          <w:numId w:val="2"/>
         </w:numPr>
         <w:spacing w:before="0" w:beforeAutospacing="0" w:after="0" w:afterAutospacing="0"/>
       </w:pPr>
@@ -290,15 +311,21 @@
         <w:t>Class diagram of entity classes</w:t>
       </w:r>
       <w:r>
-        <w:t>(lab2&amp;3)</w:t>
-      </w:r>
-    </w:p>
-    <w:p>
-      <w:pPr>
-        <w:pStyle w:val="NormalWeb"/>
-        <w:numPr>
-          <w:ilvl w:val="0"/>
-          <w:numId w:val="6"/>
+        <w:t>(lab</w:t>
+      </w:r>
+      <w:r>
+        <w:t>2&amp;3</w:t>
+      </w:r>
+      <w:r>
+        <w:t>)</w:t>
+      </w:r>
+    </w:p>
+    <w:p>
+      <w:pPr>
+        <w:pStyle w:val="NormalWeb"/>
+        <w:numPr>
+          <w:ilvl w:val="0"/>
+          <w:numId w:val="2"/>
         </w:numPr>
         <w:spacing w:before="0" w:beforeAutospacing="0" w:after="0" w:afterAutospacing="0"/>
       </w:pPr>
@@ -312,15 +339,21 @@
         <w:t>Key boundary classes and control classes</w:t>
       </w:r>
       <w:r>
-        <w:t>(lab2)</w:t>
-      </w:r>
-    </w:p>
-    <w:p>
-      <w:pPr>
-        <w:pStyle w:val="NormalWeb"/>
-        <w:numPr>
-          <w:ilvl w:val="0"/>
-          <w:numId w:val="6"/>
+        <w:t>(lab</w:t>
+      </w:r>
+      <w:r>
+        <w:t>2</w:t>
+      </w:r>
+      <w:r>
+        <w:t>)</w:t>
+      </w:r>
+    </w:p>
+    <w:p>
+      <w:pPr>
+        <w:pStyle w:val="NormalWeb"/>
+        <w:numPr>
+          <w:ilvl w:val="0"/>
+          <w:numId w:val="2"/>
         </w:numPr>
         <w:spacing w:before="0" w:beforeAutospacing="0" w:after="0" w:afterAutospacing="0"/>
       </w:pPr>
@@ -334,15 +367,21 @@
         <w:t>Sequence diagrams of some use cases</w:t>
       </w:r>
       <w:r>
-        <w:t>(lab2&amp;3)</w:t>
-      </w:r>
-    </w:p>
-    <w:p>
-      <w:pPr>
-        <w:pStyle w:val="NormalWeb"/>
-        <w:numPr>
-          <w:ilvl w:val="0"/>
-          <w:numId w:val="6"/>
+        <w:t>(lab</w:t>
+      </w:r>
+      <w:r>
+        <w:t>2&amp;3</w:t>
+      </w:r>
+      <w:r>
+        <w:t>)</w:t>
+      </w:r>
+    </w:p>
+    <w:p>
+      <w:pPr>
+        <w:pStyle w:val="NormalWeb"/>
+        <w:numPr>
+          <w:ilvl w:val="0"/>
+          <w:numId w:val="2"/>
         </w:numPr>
         <w:spacing w:before="0" w:beforeAutospacing="0" w:after="0" w:afterAutospacing="0"/>
       </w:pPr>
@@ -356,263 +395,14 @@
         <w:t xml:space="preserve">Dialog map </w:t>
       </w:r>
       <w:r>
-        <w:t>(lab2&amp;3)</w:t>
-      </w:r>
-    </w:p>
-    <w:p>
-      <w:pPr>
-        <w:pStyle w:val="ListParagraph"/>
-        <w:numPr>
-          <w:ilvl w:val="0"/>
-          <w:numId w:val="1"/>
-        </w:numPr>
-      </w:pPr>
-      <w:r>
-        <w:t>Reference</w:t>
-      </w:r>
-    </w:p>
-    <w:p>
-      <w:pPr>
-        <w:pStyle w:val="NormalWeb"/>
-        <w:spacing w:before="0" w:beforeAutospacing="0" w:after="0" w:afterAutospacing="0"/>
-      </w:pPr>
-    </w:p>
-    <w:p>
-      <w:pPr>
-        <w:pStyle w:val="NormalWeb"/>
-        <w:spacing w:before="0" w:beforeAutospacing="0" w:after="0" w:afterAutospacing="0"/>
-      </w:pPr>
-    </w:p>
-    <w:p>
-      <w:pPr>
-        <w:pStyle w:val="NormalWeb"/>
-        <w:spacing w:before="0" w:beforeAutospacing="0" w:after="0" w:afterAutospacing="0"/>
-      </w:pPr>
-    </w:p>
-    <w:p>
-      <w:pPr>
-        <w:pStyle w:val="NormalWeb"/>
-        <w:spacing w:before="0" w:beforeAutospacing="0" w:after="0" w:afterAutospacing="0"/>
-      </w:pPr>
-    </w:p>
-    <w:p>
-      <w:pPr>
-        <w:pStyle w:val="NormalWeb"/>
-        <w:spacing w:before="0" w:beforeAutospacing="0" w:after="0" w:afterAutospacing="0"/>
-      </w:pPr>
-      <w:r>
-        <w:t xml:space="preserve">1)  </w:t>
-      </w:r>
-      <w:r>
-        <w:t>(About lung cancer)</w:t>
-      </w:r>
-    </w:p>
-    <w:p>
-      <w:pPr>
-        <w:pStyle w:val="NormalWeb"/>
-        <w:spacing w:before="0" w:beforeAutospacing="0" w:after="0" w:afterAutospacing="0"/>
-      </w:pPr>
-      <w:r>
-        <w:t>Introduction:</w:t>
-      </w:r>
-    </w:p>
-    <w:p>
-      <w:pPr>
-        <w:pStyle w:val="NormalWeb"/>
-        <w:spacing w:before="0" w:beforeAutospacing="0" w:after="0" w:afterAutospacing="0"/>
-      </w:pPr>
-      <w:r>
-        <w:t>In Singapore, lung cancer is the second and third most common cancer in males and females respectively.</w:t>
-      </w:r>
-      <w:r>
-        <w:t xml:space="preserve"> </w:t>
-      </w:r>
-      <w:r>
-        <w:t>14.8% for males and 7.5% for females.</w:t>
-      </w:r>
-      <w:r>
-        <w:t xml:space="preserve"> Lung cancer is the uncontrolled growth of abnormal cells in the </w:t>
-      </w:r>
-      <w:r>
-        <w:t>lungs that</w:t>
-      </w:r>
-      <w:r>
-        <w:t xml:space="preserve"> usually occurs in those cells that line the air passages</w:t>
-      </w:r>
-      <w:r>
-        <w:t>, which</w:t>
-      </w:r>
-      <w:r>
-        <w:t xml:space="preserve"> can interfere with the normal functioning of the lungs.</w:t>
-      </w:r>
-    </w:p>
-    <w:p>
-      <w:pPr>
-        <w:pStyle w:val="NormalWeb"/>
-        <w:spacing w:before="0" w:beforeAutospacing="0" w:after="0" w:afterAutospacing="0"/>
-      </w:pPr>
-      <w:r>
-        <w:t xml:space="preserve">Smoking is the strongest risk factor for lung </w:t>
-      </w:r>
-      <w:r>
-        <w:t>cancer with</w:t>
-      </w:r>
-      <w:r>
-        <w:t xml:space="preserve"> about </w:t>
-      </w:r>
-      <w:r>
-        <w:t>75</w:t>
-      </w:r>
-      <w:r>
-        <w:t xml:space="preserve">% of lung cancer </w:t>
-      </w:r>
-      <w:proofErr w:type="gramStart"/>
-      <w:r>
-        <w:t>deaths</w:t>
-      </w:r>
-      <w:proofErr w:type="gramEnd"/>
-      <w:r>
-        <w:t>.</w:t>
-      </w:r>
-    </w:p>
-    <w:p>
-      <w:pPr>
-        <w:pStyle w:val="NormalWeb"/>
-        <w:spacing w:before="0" w:beforeAutospacing="0" w:after="0" w:afterAutospacing="0"/>
-      </w:pPr>
-    </w:p>
-    <w:p>
-      <w:pPr>
-        <w:pStyle w:val="NormalWeb"/>
-        <w:spacing w:before="0" w:beforeAutospacing="0" w:after="0" w:afterAutospacing="0"/>
-      </w:pPr>
-      <w:r>
-        <w:t>Problem Statement:</w:t>
-      </w:r>
-    </w:p>
-    <w:p>
-      <w:pPr>
-        <w:pStyle w:val="NormalWeb"/>
-        <w:spacing w:before="0" w:beforeAutospacing="0" w:after="0" w:afterAutospacing="0"/>
-      </w:pPr>
-      <w:r>
-        <w:t>Lung cancer is deadly</w:t>
-      </w:r>
-      <w:r>
-        <w:t>. Mortality rate of</w:t>
-      </w:r>
-      <w:r>
-        <w:t xml:space="preserve"> </w:t>
-      </w:r>
-      <w:r>
-        <w:t xml:space="preserve">27% in males and 17% </w:t>
-      </w:r>
-      <w:r>
-        <w:t>in females in Singapore between 2011 and 2015.</w:t>
-      </w:r>
-      <w:r>
-        <w:t xml:space="preserve"> </w:t>
-      </w:r>
-      <w:r>
-        <w:t xml:space="preserve">Second-hand smoke can affect </w:t>
-      </w:r>
-      <w:r>
-        <w:t>Non-smoker</w:t>
-      </w:r>
-      <w:r>
-        <w:t xml:space="preserve"> too</w:t>
-      </w:r>
-      <w:r>
-        <w:t>.</w:t>
-      </w:r>
-      <w:r>
-        <w:br/>
-        <w:t>Hence reducing lung cancer case is vital in saving life and life of people around smoker.</w:t>
-      </w:r>
-    </w:p>
-    <w:p>
-      <w:pPr>
-        <w:pStyle w:val="NormalWeb"/>
-        <w:spacing w:before="0" w:beforeAutospacing="0" w:after="0" w:afterAutospacing="0"/>
-      </w:pPr>
-    </w:p>
-    <w:p>
-      <w:pPr>
-        <w:pStyle w:val="NormalWeb"/>
-        <w:spacing w:before="0" w:beforeAutospacing="0" w:after="0" w:afterAutospacing="0"/>
-      </w:pPr>
-    </w:p>
-    <w:p>
-      <w:pPr>
-        <w:pStyle w:val="NormalWeb"/>
-        <w:spacing w:before="0" w:beforeAutospacing="0" w:after="0" w:afterAutospacing="0"/>
-      </w:pPr>
-    </w:p>
-    <w:p>
-      <w:pPr>
-        <w:pStyle w:val="NormalWeb"/>
-        <w:spacing w:before="0" w:beforeAutospacing="0" w:after="0" w:afterAutospacing="0"/>
-      </w:pPr>
-    </w:p>
-    <w:p>
-      <w:pPr>
-        <w:pStyle w:val="NormalWeb"/>
-        <w:spacing w:before="0" w:beforeAutospacing="0" w:after="0" w:afterAutospacing="0"/>
-      </w:pPr>
-    </w:p>
-    <w:p>
-      <w:pPr>
-        <w:pStyle w:val="NormalWeb"/>
-        <w:spacing w:before="0" w:beforeAutospacing="0" w:after="0" w:afterAutospacing="0"/>
-      </w:pPr>
-    </w:p>
-    <w:p>
-      <w:pPr>
-        <w:pStyle w:val="NormalWeb"/>
-        <w:spacing w:before="0" w:beforeAutospacing="0" w:after="0" w:afterAutospacing="0"/>
-      </w:pPr>
-    </w:p>
-    <w:p>
-      <w:pPr>
-        <w:pStyle w:val="NormalWeb"/>
-        <w:spacing w:before="0" w:beforeAutospacing="0" w:after="0" w:afterAutospacing="0"/>
-      </w:pPr>
-    </w:p>
-    <w:p>
-      <w:pPr>
-        <w:pStyle w:val="NormalWeb"/>
-        <w:spacing w:before="0" w:beforeAutospacing="0" w:after="0" w:afterAutospacing="0"/>
-      </w:pPr>
-      <w:r>
-        <w:t>Reference:</w:t>
-      </w:r>
-    </w:p>
-    <w:p>
-      <w:pPr>
-        <w:pStyle w:val="NormalWeb"/>
-        <w:spacing w:before="0" w:beforeAutospacing="0" w:after="0" w:afterAutospacing="0"/>
-      </w:pPr>
-      <w:r>
-        <w:t>https://www.icanwewill.com.sg/lung-cancer/lung-cancer-in-singapore/</w:t>
-      </w:r>
-    </w:p>
-    <w:p>
-      <w:pPr>
-        <w:pStyle w:val="NormalWeb"/>
-        <w:spacing w:before="0" w:beforeAutospacing="0" w:after="0" w:afterAutospacing="0"/>
-      </w:pPr>
-    </w:p>
-    <w:p>
-      <w:pPr>
-        <w:pStyle w:val="NormalWeb"/>
-        <w:spacing w:before="0" w:beforeAutospacing="0" w:after="0" w:afterAutospacing="0"/>
-      </w:pPr>
-    </w:p>
-    <w:p>
-      <w:pPr>
-        <w:pStyle w:val="NormalWeb"/>
-        <w:spacing w:before="0" w:beforeAutospacing="0" w:after="0" w:afterAutospacing="0"/>
-      </w:pPr>
+        <w:t>(lab</w:t>
+      </w:r>
+      <w:r>
+        <w:t>2&amp;3</w:t>
+      </w:r>
+      <w:r>
+        <w:t>)</w:t>
+      </w:r>
     </w:p>
     <w:p>
       <w:pPr>
@@ -670,35 +460,7 @@
         <w:t>nd</w:t>
       </w:r>
       <w:r>
-        <w:t xml:space="preserve"> Sept, 3:00PM-4:</w:t>
-      </w:r>
-      <w:r>
-        <w:t>1</w:t>
-      </w:r>
-      <w:r>
-        <w:t>0PM</w:t>
-      </w:r>
-    </w:p>
-    <w:p>
-      <w:pPr>
-        <w:pStyle w:val="NormalWeb"/>
-        <w:numPr>
-          <w:ilvl w:val="0"/>
-          <w:numId w:val="4"/>
-        </w:numPr>
-        <w:spacing w:before="0" w:beforeAutospacing="0" w:after="0" w:afterAutospacing="0"/>
-      </w:pPr>
-      <w:r>
-        <w:t>8</w:t>
-      </w:r>
-      <w:r>
-        <w:rPr>
-          <w:vertAlign w:val="superscript"/>
-        </w:rPr>
-        <w:t>th</w:t>
-      </w:r>
-      <w:r>
-        <w:t xml:space="preserve"> Sept,1230PM-2:30PM</w:t>
+        <w:t xml:space="preserve"> Sept, 3:00PM-4:00PM</w:t>
       </w:r>
     </w:p>
     <w:p>
@@ -783,145 +545,6 @@
       </w:pPr>
       <w:r>
         <w:t>Setting of future meeting</w:t>
-      </w:r>
-    </w:p>
-    <w:p>
-      <w:pPr>
-        <w:pStyle w:val="NormalWeb"/>
-        <w:spacing w:before="0" w:beforeAutospacing="0" w:after="0" w:afterAutospacing="0"/>
-      </w:pPr>
-      <w:r>
-        <w:t xml:space="preserve">Week </w:t>
-      </w:r>
-      <w:r>
-        <w:t>4</w:t>
-      </w:r>
-      <w:r>
-        <w:t>:</w:t>
-      </w:r>
-    </w:p>
-    <w:p>
-      <w:pPr>
-        <w:pStyle w:val="NormalWeb"/>
-        <w:numPr>
-          <w:ilvl w:val="0"/>
-          <w:numId w:val="3"/>
-        </w:numPr>
-        <w:spacing w:before="0" w:beforeAutospacing="0" w:after="0" w:afterAutospacing="0"/>
-      </w:pPr>
-      <w:r>
-        <w:t>Update each other on our progress</w:t>
-      </w:r>
-    </w:p>
-    <w:p>
-      <w:pPr>
-        <w:pStyle w:val="NormalWeb"/>
-        <w:numPr>
-          <w:ilvl w:val="0"/>
-          <w:numId w:val="3"/>
-        </w:numPr>
-        <w:spacing w:before="0" w:beforeAutospacing="0" w:after="0" w:afterAutospacing="0"/>
-      </w:pPr>
-      <w:r>
-        <w:t>Show problem statement</w:t>
-      </w:r>
-    </w:p>
-    <w:p>
-      <w:pPr>
-        <w:pStyle w:val="NormalWeb"/>
-        <w:numPr>
-          <w:ilvl w:val="0"/>
-          <w:numId w:val="3"/>
-        </w:numPr>
-        <w:spacing w:before="0" w:beforeAutospacing="0" w:after="0" w:afterAutospacing="0"/>
-      </w:pPr>
-      <w:r>
-        <w:t xml:space="preserve">Shows initial UI </w:t>
-      </w:r>
-      <w:proofErr w:type="spellStart"/>
-      <w:r>
-        <w:t>Mockup</w:t>
-      </w:r>
-      <w:proofErr w:type="spellEnd"/>
-    </w:p>
-    <w:p>
-      <w:pPr>
-        <w:pStyle w:val="NormalWeb"/>
-        <w:numPr>
-          <w:ilvl w:val="0"/>
-          <w:numId w:val="3"/>
-        </w:numPr>
-        <w:spacing w:before="0" w:beforeAutospacing="0" w:after="0" w:afterAutospacing="0"/>
-      </w:pPr>
-      <w:r>
-        <w:t xml:space="preserve">Shows initial </w:t>
-      </w:r>
-      <w:r>
-        <w:t>Use case model</w:t>
-      </w:r>
-    </w:p>
-    <w:p>
-      <w:pPr>
-        <w:pStyle w:val="NormalWeb"/>
-        <w:numPr>
-          <w:ilvl w:val="0"/>
-          <w:numId w:val="3"/>
-        </w:numPr>
-        <w:spacing w:before="0" w:beforeAutospacing="0" w:after="0" w:afterAutospacing="0"/>
-      </w:pPr>
-      <w:r>
-        <w:t xml:space="preserve">Shows initial </w:t>
-      </w:r>
-      <w:r>
-        <w:t>Functional and Non-Functional</w:t>
-      </w:r>
-      <w:r>
-        <w:t xml:space="preserve"> </w:t>
-      </w:r>
-      <w:r>
-        <w:t>Document</w:t>
-      </w:r>
-    </w:p>
-    <w:p>
-      <w:pPr>
-        <w:pStyle w:val="NormalWeb"/>
-        <w:numPr>
-          <w:ilvl w:val="0"/>
-          <w:numId w:val="3"/>
-        </w:numPr>
-        <w:spacing w:before="0" w:beforeAutospacing="0" w:after="0" w:afterAutospacing="0"/>
-      </w:pPr>
-      <w:r>
-        <w:t>Decided on the our topic(lung cancer)</w:t>
-      </w:r>
-    </w:p>
-    <w:p>
-      <w:pPr>
-        <w:pStyle w:val="NormalWeb"/>
-        <w:numPr>
-          <w:ilvl w:val="0"/>
-          <w:numId w:val="3"/>
-        </w:numPr>
-        <w:spacing w:before="0" w:beforeAutospacing="0" w:after="0" w:afterAutospacing="0"/>
-      </w:pPr>
-      <w:r>
-        <w:t>Decided on our workflow for doin</w:t>
-      </w:r>
-      <w:r>
-        <w:t>g document( by using google doc)</w:t>
-      </w:r>
-    </w:p>
-    <w:p>
-      <w:pPr>
-        <w:pStyle w:val="NormalWeb"/>
-        <w:numPr>
-          <w:ilvl w:val="0"/>
-          <w:numId w:val="3"/>
-        </w:numPr>
-        <w:spacing w:before="0" w:beforeAutospacing="0" w:after="0" w:afterAutospacing="0"/>
-      </w:pPr>
-      <w:r>
-        <w:t>Decide to consult on whether to do Login/Login out</w:t>
       </w:r>
       <w:bookmarkStart w:id="0" w:name="_GoBack"/>
       <w:bookmarkEnd w:id="0"/>
@@ -943,271 +566,6 @@
         <w:pStyle w:val="NormalWeb"/>
         <w:spacing w:before="0" w:beforeAutospacing="0" w:after="0" w:afterAutospacing="0"/>
       </w:pPr>
-    </w:p>
-    <w:p>
-      <w:pPr>
-        <w:pStyle w:val="NormalWeb"/>
-        <w:spacing w:before="0" w:beforeAutospacing="0" w:after="0" w:afterAutospacing="0"/>
-      </w:pPr>
-      <w:r>
-        <w:t>Work distribution</w:t>
-      </w:r>
-    </w:p>
-    <w:p>
-      <w:pPr>
-        <w:pStyle w:val="NormalWeb"/>
-        <w:spacing w:before="0" w:beforeAutospacing="0" w:after="0" w:afterAutospacing="0"/>
-      </w:pPr>
-      <w:r>
-        <w:t xml:space="preserve">Pang </w:t>
-      </w:r>
-      <w:r>
-        <w:t xml:space="preserve">Kee Yang </w:t>
-      </w:r>
-    </w:p>
-    <w:p>
-      <w:pPr>
-        <w:pStyle w:val="NormalWeb"/>
-        <w:numPr>
-          <w:ilvl w:val="0"/>
-          <w:numId w:val="7"/>
-        </w:numPr>
-        <w:spacing w:before="0" w:beforeAutospacing="0" w:after="0" w:afterAutospacing="0"/>
-      </w:pPr>
-      <w:r>
-        <w:t xml:space="preserve">Set up </w:t>
-      </w:r>
-      <w:proofErr w:type="spellStart"/>
-      <w:r>
-        <w:t>Github</w:t>
-      </w:r>
-      <w:proofErr w:type="spellEnd"/>
-      <w:r>
-        <w:t xml:space="preserve"> SVN</w:t>
-      </w:r>
-    </w:p>
-    <w:p>
-      <w:pPr>
-        <w:pStyle w:val="NormalWeb"/>
-        <w:numPr>
-          <w:ilvl w:val="0"/>
-          <w:numId w:val="7"/>
-        </w:numPr>
-        <w:spacing w:before="0" w:beforeAutospacing="0" w:after="0" w:afterAutospacing="0"/>
-      </w:pPr>
-      <w:r>
-        <w:t>Communicate with Tutor</w:t>
-      </w:r>
-    </w:p>
-    <w:p>
-      <w:pPr>
-        <w:pStyle w:val="NormalWeb"/>
-        <w:numPr>
-          <w:ilvl w:val="0"/>
-          <w:numId w:val="7"/>
-        </w:numPr>
-        <w:spacing w:before="0" w:beforeAutospacing="0" w:after="0" w:afterAutospacing="0"/>
-      </w:pPr>
-      <w:r>
-        <w:t>Help manage project/document</w:t>
-      </w:r>
-    </w:p>
-    <w:p>
-      <w:pPr>
-        <w:pStyle w:val="NormalWeb"/>
-        <w:numPr>
-          <w:ilvl w:val="0"/>
-          <w:numId w:val="7"/>
-        </w:numPr>
-        <w:spacing w:before="0" w:beforeAutospacing="0" w:after="0" w:afterAutospacing="0"/>
-      </w:pPr>
-      <w:r>
-        <w:t>Event feature</w:t>
-      </w:r>
-    </w:p>
-    <w:p>
-      <w:pPr>
-        <w:pStyle w:val="NormalWeb"/>
-        <w:spacing w:before="0" w:beforeAutospacing="0" w:after="0" w:afterAutospacing="0"/>
-      </w:pPr>
-      <w:proofErr w:type="spellStart"/>
-      <w:r>
-        <w:t>Joycelyn</w:t>
-      </w:r>
-      <w:proofErr w:type="spellEnd"/>
-    </w:p>
-    <w:p>
-      <w:pPr>
-        <w:pStyle w:val="NormalWeb"/>
-        <w:numPr>
-          <w:ilvl w:val="0"/>
-          <w:numId w:val="8"/>
-        </w:numPr>
-        <w:spacing w:before="0" w:beforeAutospacing="0" w:after="0" w:afterAutospacing="0"/>
-      </w:pPr>
-      <w:r>
-        <w:t xml:space="preserve">Use case </w:t>
-      </w:r>
-      <w:r>
-        <w:t>diagram, description</w:t>
-      </w:r>
-    </w:p>
-    <w:p>
-      <w:pPr>
-        <w:pStyle w:val="NormalWeb"/>
-        <w:numPr>
-          <w:ilvl w:val="0"/>
-          <w:numId w:val="8"/>
-        </w:numPr>
-        <w:spacing w:before="0" w:beforeAutospacing="0" w:after="0" w:afterAutospacing="0"/>
-      </w:pPr>
-      <w:r>
-        <w:t>Event feature</w:t>
-      </w:r>
-    </w:p>
-    <w:p>
-      <w:pPr>
-        <w:pStyle w:val="NormalWeb"/>
-        <w:spacing w:before="0" w:beforeAutospacing="0" w:after="0" w:afterAutospacing="0"/>
-      </w:pPr>
-      <w:r>
-        <w:t>Daniel</w:t>
-      </w:r>
-    </w:p>
-    <w:p>
-      <w:pPr>
-        <w:pStyle w:val="NormalWeb"/>
-        <w:numPr>
-          <w:ilvl w:val="0"/>
-          <w:numId w:val="8"/>
-        </w:numPr>
-        <w:spacing w:before="0" w:beforeAutospacing="0" w:after="0" w:afterAutospacing="0"/>
-      </w:pPr>
-      <w:r>
-        <w:t>Function and Non-Function document</w:t>
-      </w:r>
-    </w:p>
-    <w:p>
-      <w:pPr>
-        <w:pStyle w:val="NormalWeb"/>
-        <w:spacing w:before="0" w:beforeAutospacing="0" w:after="0" w:afterAutospacing="0"/>
-      </w:pPr>
-      <w:r>
-        <w:lastRenderedPageBreak/>
-        <w:t>Heather</w:t>
-      </w:r>
-    </w:p>
-    <w:p>
-      <w:pPr>
-        <w:pStyle w:val="NormalWeb"/>
-        <w:numPr>
-          <w:ilvl w:val="0"/>
-          <w:numId w:val="8"/>
-        </w:numPr>
-        <w:spacing w:before="0" w:beforeAutospacing="0" w:after="0" w:afterAutospacing="0"/>
-      </w:pPr>
-      <w:r>
-        <w:t>Function and Non-Function document</w:t>
-      </w:r>
-    </w:p>
-    <w:p>
-      <w:pPr>
-        <w:pStyle w:val="NormalWeb"/>
-        <w:spacing w:before="0" w:beforeAutospacing="0" w:after="0" w:afterAutospacing="0"/>
-      </w:pPr>
-      <w:r>
-        <w:t>Guan Wei</w:t>
-      </w:r>
-    </w:p>
-    <w:p>
-      <w:pPr>
-        <w:pStyle w:val="NormalWeb"/>
-        <w:numPr>
-          <w:ilvl w:val="0"/>
-          <w:numId w:val="8"/>
-        </w:numPr>
-        <w:spacing w:before="0" w:beforeAutospacing="0" w:after="0" w:afterAutospacing="0"/>
-      </w:pPr>
-      <w:r>
-        <w:t>UI Mock up</w:t>
-      </w:r>
-    </w:p>
-    <w:p>
-      <w:pPr>
-        <w:pStyle w:val="NormalWeb"/>
-        <w:numPr>
-          <w:ilvl w:val="0"/>
-          <w:numId w:val="8"/>
-        </w:numPr>
-        <w:spacing w:before="0" w:beforeAutospacing="0" w:after="0" w:afterAutospacing="0"/>
-      </w:pPr>
-      <w:r>
-        <w:t>Map/GPS</w:t>
-      </w:r>
-    </w:p>
-    <w:p>
-      <w:pPr>
-        <w:pStyle w:val="NormalWeb"/>
-        <w:spacing w:before="0" w:beforeAutospacing="0" w:after="0" w:afterAutospacing="0"/>
-      </w:pPr>
-      <w:r>
-        <w:t xml:space="preserve">Ray </w:t>
-      </w:r>
-      <w:proofErr w:type="spellStart"/>
-      <w:r>
-        <w:t>Eng</w:t>
-      </w:r>
-      <w:proofErr w:type="spellEnd"/>
-    </w:p>
-    <w:p>
-      <w:pPr>
-        <w:pStyle w:val="NormalWeb"/>
-        <w:numPr>
-          <w:ilvl w:val="0"/>
-          <w:numId w:val="8"/>
-        </w:numPr>
-        <w:spacing w:before="0" w:beforeAutospacing="0" w:after="0" w:afterAutospacing="0"/>
-      </w:pPr>
-      <w:r>
-        <w:t>UI Mock up</w:t>
-      </w:r>
-    </w:p>
-    <w:p>
-      <w:pPr>
-        <w:pStyle w:val="NormalWeb"/>
-        <w:numPr>
-          <w:ilvl w:val="0"/>
-          <w:numId w:val="8"/>
-        </w:numPr>
-        <w:spacing w:before="0" w:beforeAutospacing="0" w:after="0" w:afterAutospacing="0"/>
-      </w:pPr>
-      <w:r>
-        <w:t>Map/GPS</w:t>
-      </w:r>
-    </w:p>
-    <w:p>
-      <w:pPr>
-        <w:pStyle w:val="NormalWeb"/>
-        <w:spacing w:before="0" w:beforeAutospacing="0" w:after="0" w:afterAutospacing="0"/>
-      </w:pPr>
-    </w:p>
-    <w:p>
-      <w:pPr>
-        <w:pStyle w:val="NormalWeb"/>
-        <w:spacing w:before="0" w:beforeAutospacing="0" w:after="0" w:afterAutospacing="0"/>
-      </w:pPr>
-    </w:p>
-    <w:p>
-      <w:pPr>
-        <w:pStyle w:val="NormalWeb"/>
-        <w:spacing w:before="0" w:beforeAutospacing="0" w:after="0" w:afterAutospacing="0"/>
-      </w:pPr>
-    </w:p>
-    <w:p>
-      <w:pPr>
-        <w:pStyle w:val="NormalWeb"/>
-        <w:spacing w:before="0" w:beforeAutospacing="0" w:after="0" w:afterAutospacing="0"/>
-      </w:pPr>
       <w:r>
         <w:t xml:space="preserve">(Probably not </w:t>
       </w:r>
@@ -1377,6 +735,7 @@
           <w:sz w:val="22"/>
           <w:szCs w:val="22"/>
         </w:rPr>
+        <w:lastRenderedPageBreak/>
         <w:t>demo</w:t>
       </w:r>
       <w:proofErr w:type="gramEnd"/>
@@ -1466,205 +825,6 @@
 <file path=word/numbering.xml><?xml version="1.0" encoding="utf-8"?>
 <w:numbering xmlns:wpc="http://schemas.microsoft.com/office/word/2010/wordprocessingCanvas" xmlns:cx="http://schemas.microsoft.com/office/drawing/2014/chartex" xmlns:cx1="http://schemas.microsoft.com/office/drawing/2015/9/8/chartex" xmlns:mc="http://schemas.openxmlformats.org/markup-compatibility/2006" xmlns:o="urn:schemas-microsoft-com:office:office" xmlns:r="http://schemas.openxmlformats.org/officeDocument/2006/relationships" xmlns:m="http://schemas.openxmlformats.org/officeDocument/2006/math" xmlns:v="urn:schemas-microsoft-com:vml" xmlns:wp14="http://schemas.microsoft.com/office/word/2010/wordprocessingDrawing" xmlns:wp="http://schemas.openxmlformats.org/drawingml/2006/wordprocessingDrawing" xmlns:w10="urn:schemas-microsoft-com:office:word" xmlns:w="http://schemas.openxmlformats.org/wordprocessingml/2006/main" xmlns:w14="http://schemas.microsoft.com/office/word/2010/wordml" xmlns:w15="http://schemas.microsoft.com/office/word/2012/wordml" xmlns:w16se="http://schemas.microsoft.com/office/word/2015/wordml/symex" xmlns:wpg="http://schemas.microsoft.com/office/word/2010/wordprocessingGroup" xmlns:wpi="http://schemas.microsoft.com/office/word/2010/wordprocessingInk" xmlns:wne="http://schemas.microsoft.com/office/word/2006/wordml" xmlns:wps="http://schemas.microsoft.com/office/word/2010/wordprocessingShape" mc:Ignorable="w14 w15 w16se wp14">
   <w:abstractNum w:abstractNumId="0" w15:restartNumberingAfterBreak="0">
-    <w:nsid w:val="061F0551"/>
-    <w:multiLevelType w:val="hybridMultilevel"/>
-    <w:tmpl w:val="4906C220"/>
-    <w:lvl w:ilvl="0" w:tplc="48090001">
-      <w:start w:val="1"/>
-      <w:numFmt w:val="bullet"/>
-      <w:lvlText w:val=""/>
-      <w:lvlJc w:val="left"/>
-      <w:pPr>
-        <w:ind w:left="720" w:hanging="360"/>
-      </w:pPr>
-      <w:rPr>
-        <w:rFonts w:ascii="Symbol" w:hAnsi="Symbol" w:hint="default"/>
-      </w:rPr>
-    </w:lvl>
-    <w:lvl w:ilvl="1" w:tplc="48090003" w:tentative="1">
-      <w:start w:val="1"/>
-      <w:numFmt w:val="bullet"/>
-      <w:lvlText w:val="o"/>
-      <w:lvlJc w:val="left"/>
-      <w:pPr>
-        <w:ind w:left="1440" w:hanging="360"/>
-      </w:pPr>
-      <w:rPr>
-        <w:rFonts w:ascii="Courier New" w:hAnsi="Courier New" w:cs="Courier New" w:hint="default"/>
-      </w:rPr>
-    </w:lvl>
-    <w:lvl w:ilvl="2" w:tplc="48090005" w:tentative="1">
-      <w:start w:val="1"/>
-      <w:numFmt w:val="bullet"/>
-      <w:lvlText w:val=""/>
-      <w:lvlJc w:val="left"/>
-      <w:pPr>
-        <w:ind w:left="2160" w:hanging="360"/>
-      </w:pPr>
-      <w:rPr>
-        <w:rFonts w:ascii="Wingdings" w:hAnsi="Wingdings" w:hint="default"/>
-      </w:rPr>
-    </w:lvl>
-    <w:lvl w:ilvl="3" w:tplc="48090001" w:tentative="1">
-      <w:start w:val="1"/>
-      <w:numFmt w:val="bullet"/>
-      <w:lvlText w:val=""/>
-      <w:lvlJc w:val="left"/>
-      <w:pPr>
-        <w:ind w:left="2880" w:hanging="360"/>
-      </w:pPr>
-      <w:rPr>
-        <w:rFonts w:ascii="Symbol" w:hAnsi="Symbol" w:hint="default"/>
-      </w:rPr>
-    </w:lvl>
-    <w:lvl w:ilvl="4" w:tplc="48090003" w:tentative="1">
-      <w:start w:val="1"/>
-      <w:numFmt w:val="bullet"/>
-      <w:lvlText w:val="o"/>
-      <w:lvlJc w:val="left"/>
-      <w:pPr>
-        <w:ind w:left="3600" w:hanging="360"/>
-      </w:pPr>
-      <w:rPr>
-        <w:rFonts w:ascii="Courier New" w:hAnsi="Courier New" w:cs="Courier New" w:hint="default"/>
-      </w:rPr>
-    </w:lvl>
-    <w:lvl w:ilvl="5" w:tplc="48090005" w:tentative="1">
-      <w:start w:val="1"/>
-      <w:numFmt w:val="bullet"/>
-      <w:lvlText w:val=""/>
-      <w:lvlJc w:val="left"/>
-      <w:pPr>
-        <w:ind w:left="4320" w:hanging="360"/>
-      </w:pPr>
-      <w:rPr>
-        <w:rFonts w:ascii="Wingdings" w:hAnsi="Wingdings" w:hint="default"/>
-      </w:rPr>
-    </w:lvl>
-    <w:lvl w:ilvl="6" w:tplc="48090001" w:tentative="1">
-      <w:start w:val="1"/>
-      <w:numFmt w:val="bullet"/>
-      <w:lvlText w:val=""/>
-      <w:lvlJc w:val="left"/>
-      <w:pPr>
-        <w:ind w:left="5040" w:hanging="360"/>
-      </w:pPr>
-      <w:rPr>
-        <w:rFonts w:ascii="Symbol" w:hAnsi="Symbol" w:hint="default"/>
-      </w:rPr>
-    </w:lvl>
-    <w:lvl w:ilvl="7" w:tplc="48090003" w:tentative="1">
-      <w:start w:val="1"/>
-      <w:numFmt w:val="bullet"/>
-      <w:lvlText w:val="o"/>
-      <w:lvlJc w:val="left"/>
-      <w:pPr>
-        <w:ind w:left="5760" w:hanging="360"/>
-      </w:pPr>
-      <w:rPr>
-        <w:rFonts w:ascii="Courier New" w:hAnsi="Courier New" w:cs="Courier New" w:hint="default"/>
-      </w:rPr>
-    </w:lvl>
-    <w:lvl w:ilvl="8" w:tplc="48090005" w:tentative="1">
-      <w:start w:val="1"/>
-      <w:numFmt w:val="bullet"/>
-      <w:lvlText w:val=""/>
-      <w:lvlJc w:val="left"/>
-      <w:pPr>
-        <w:ind w:left="6480" w:hanging="360"/>
-      </w:pPr>
-      <w:rPr>
-        <w:rFonts w:ascii="Wingdings" w:hAnsi="Wingdings" w:hint="default"/>
-      </w:rPr>
-    </w:lvl>
-  </w:abstractNum>
-  <w:abstractNum w:abstractNumId="1" w15:restartNumberingAfterBreak="0">
-    <w:nsid w:val="19993DB5"/>
-    <w:multiLevelType w:val="hybridMultilevel"/>
-    <w:tmpl w:val="248EE7F0"/>
-    <w:lvl w:ilvl="0" w:tplc="4809000F">
-      <w:start w:val="1"/>
-      <w:numFmt w:val="decimal"/>
-      <w:lvlText w:val="%1."/>
-      <w:lvlJc w:val="left"/>
-      <w:pPr>
-        <w:ind w:left="720" w:hanging="360"/>
-      </w:pPr>
-    </w:lvl>
-    <w:lvl w:ilvl="1" w:tplc="48090019" w:tentative="1">
-      <w:start w:val="1"/>
-      <w:numFmt w:val="lowerLetter"/>
-      <w:lvlText w:val="%2."/>
-      <w:lvlJc w:val="left"/>
-      <w:pPr>
-        <w:ind w:left="1440" w:hanging="360"/>
-      </w:pPr>
-    </w:lvl>
-    <w:lvl w:ilvl="2" w:tplc="4809001B" w:tentative="1">
-      <w:start w:val="1"/>
-      <w:numFmt w:val="lowerRoman"/>
-      <w:lvlText w:val="%3."/>
-      <w:lvlJc w:val="right"/>
-      <w:pPr>
-        <w:ind w:left="2160" w:hanging="180"/>
-      </w:pPr>
-    </w:lvl>
-    <w:lvl w:ilvl="3" w:tplc="4809000F" w:tentative="1">
-      <w:start w:val="1"/>
-      <w:numFmt w:val="decimal"/>
-      <w:lvlText w:val="%4."/>
-      <w:lvlJc w:val="left"/>
-      <w:pPr>
-        <w:ind w:left="2880" w:hanging="360"/>
-      </w:pPr>
-    </w:lvl>
-    <w:lvl w:ilvl="4" w:tplc="48090019" w:tentative="1">
-      <w:start w:val="1"/>
-      <w:numFmt w:val="lowerLetter"/>
-      <w:lvlText w:val="%5."/>
-      <w:lvlJc w:val="left"/>
-      <w:pPr>
-        <w:ind w:left="3600" w:hanging="360"/>
-      </w:pPr>
-    </w:lvl>
-    <w:lvl w:ilvl="5" w:tplc="4809001B" w:tentative="1">
-      <w:start w:val="1"/>
-      <w:numFmt w:val="lowerRoman"/>
-      <w:lvlText w:val="%6."/>
-      <w:lvlJc w:val="right"/>
-      <w:pPr>
-        <w:ind w:left="4320" w:hanging="180"/>
-      </w:pPr>
-    </w:lvl>
-    <w:lvl w:ilvl="6" w:tplc="4809000F" w:tentative="1">
-      <w:start w:val="1"/>
-      <w:numFmt w:val="decimal"/>
-      <w:lvlText w:val="%7."/>
-      <w:lvlJc w:val="left"/>
-      <w:pPr>
-        <w:ind w:left="5040" w:hanging="360"/>
-      </w:pPr>
-    </w:lvl>
-    <w:lvl w:ilvl="7" w:tplc="48090019" w:tentative="1">
-      <w:start w:val="1"/>
-      <w:numFmt w:val="lowerLetter"/>
-      <w:lvlText w:val="%8."/>
-      <w:lvlJc w:val="left"/>
-      <w:pPr>
-        <w:ind w:left="5760" w:hanging="360"/>
-      </w:pPr>
-    </w:lvl>
-    <w:lvl w:ilvl="8" w:tplc="4809001B" w:tentative="1">
-      <w:start w:val="1"/>
-      <w:numFmt w:val="lowerRoman"/>
-      <w:lvlText w:val="%9."/>
-      <w:lvlJc w:val="right"/>
-      <w:pPr>
-        <w:ind w:left="6480" w:hanging="180"/>
-      </w:pPr>
-    </w:lvl>
-  </w:abstractNum>
-  <w:abstractNum w:abstractNumId="2" w15:restartNumberingAfterBreak="0">
     <w:nsid w:val="1F610FC1"/>
     <w:multiLevelType w:val="hybridMultilevel"/>
     <w:tmpl w:val="1B7CA562"/>
@@ -1777,120 +937,7 @@
       </w:rPr>
     </w:lvl>
   </w:abstractNum>
-  <w:abstractNum w:abstractNumId="3" w15:restartNumberingAfterBreak="0">
-    <w:nsid w:val="20976B7F"/>
-    <w:multiLevelType w:val="hybridMultilevel"/>
-    <w:tmpl w:val="4C4A395C"/>
-    <w:lvl w:ilvl="0" w:tplc="48090001">
-      <w:start w:val="1"/>
-      <w:numFmt w:val="bullet"/>
-      <w:lvlText w:val=""/>
-      <w:lvlJc w:val="left"/>
-      <w:pPr>
-        <w:ind w:left="720" w:hanging="360"/>
-      </w:pPr>
-      <w:rPr>
-        <w:rFonts w:ascii="Symbol" w:hAnsi="Symbol" w:hint="default"/>
-      </w:rPr>
-    </w:lvl>
-    <w:lvl w:ilvl="1" w:tplc="48090003" w:tentative="1">
-      <w:start w:val="1"/>
-      <w:numFmt w:val="bullet"/>
-      <w:lvlText w:val="o"/>
-      <w:lvlJc w:val="left"/>
-      <w:pPr>
-        <w:ind w:left="1440" w:hanging="360"/>
-      </w:pPr>
-      <w:rPr>
-        <w:rFonts w:ascii="Courier New" w:hAnsi="Courier New" w:cs="Courier New" w:hint="default"/>
-      </w:rPr>
-    </w:lvl>
-    <w:lvl w:ilvl="2" w:tplc="48090005" w:tentative="1">
-      <w:start w:val="1"/>
-      <w:numFmt w:val="bullet"/>
-      <w:lvlText w:val=""/>
-      <w:lvlJc w:val="left"/>
-      <w:pPr>
-        <w:ind w:left="2160" w:hanging="360"/>
-      </w:pPr>
-      <w:rPr>
-        <w:rFonts w:ascii="Wingdings" w:hAnsi="Wingdings" w:hint="default"/>
-      </w:rPr>
-    </w:lvl>
-    <w:lvl w:ilvl="3" w:tplc="48090001" w:tentative="1">
-      <w:start w:val="1"/>
-      <w:numFmt w:val="bullet"/>
-      <w:lvlText w:val=""/>
-      <w:lvlJc w:val="left"/>
-      <w:pPr>
-        <w:ind w:left="2880" w:hanging="360"/>
-      </w:pPr>
-      <w:rPr>
-        <w:rFonts w:ascii="Symbol" w:hAnsi="Symbol" w:hint="default"/>
-      </w:rPr>
-    </w:lvl>
-    <w:lvl w:ilvl="4" w:tplc="48090003" w:tentative="1">
-      <w:start w:val="1"/>
-      <w:numFmt w:val="bullet"/>
-      <w:lvlText w:val="o"/>
-      <w:lvlJc w:val="left"/>
-      <w:pPr>
-        <w:ind w:left="3600" w:hanging="360"/>
-      </w:pPr>
-      <w:rPr>
-        <w:rFonts w:ascii="Courier New" w:hAnsi="Courier New" w:cs="Courier New" w:hint="default"/>
-      </w:rPr>
-    </w:lvl>
-    <w:lvl w:ilvl="5" w:tplc="48090005" w:tentative="1">
-      <w:start w:val="1"/>
-      <w:numFmt w:val="bullet"/>
-      <w:lvlText w:val=""/>
-      <w:lvlJc w:val="left"/>
-      <w:pPr>
-        <w:ind w:left="4320" w:hanging="360"/>
-      </w:pPr>
-      <w:rPr>
-        <w:rFonts w:ascii="Wingdings" w:hAnsi="Wingdings" w:hint="default"/>
-      </w:rPr>
-    </w:lvl>
-    <w:lvl w:ilvl="6" w:tplc="48090001" w:tentative="1">
-      <w:start w:val="1"/>
-      <w:numFmt w:val="bullet"/>
-      <w:lvlText w:val=""/>
-      <w:lvlJc w:val="left"/>
-      <w:pPr>
-        <w:ind w:left="5040" w:hanging="360"/>
-      </w:pPr>
-      <w:rPr>
-        <w:rFonts w:ascii="Symbol" w:hAnsi="Symbol" w:hint="default"/>
-      </w:rPr>
-    </w:lvl>
-    <w:lvl w:ilvl="7" w:tplc="48090003" w:tentative="1">
-      <w:start w:val="1"/>
-      <w:numFmt w:val="bullet"/>
-      <w:lvlText w:val="o"/>
-      <w:lvlJc w:val="left"/>
-      <w:pPr>
-        <w:ind w:left="5760" w:hanging="360"/>
-      </w:pPr>
-      <w:rPr>
-        <w:rFonts w:ascii="Courier New" w:hAnsi="Courier New" w:cs="Courier New" w:hint="default"/>
-      </w:rPr>
-    </w:lvl>
-    <w:lvl w:ilvl="8" w:tplc="48090005" w:tentative="1">
-      <w:start w:val="1"/>
-      <w:numFmt w:val="bullet"/>
-      <w:lvlText w:val=""/>
-      <w:lvlJc w:val="left"/>
-      <w:pPr>
-        <w:ind w:left="6480" w:hanging="360"/>
-      </w:pPr>
-      <w:rPr>
-        <w:rFonts w:ascii="Wingdings" w:hAnsi="Wingdings" w:hint="default"/>
-      </w:rPr>
-    </w:lvl>
-  </w:abstractNum>
-  <w:abstractNum w:abstractNumId="4" w15:restartNumberingAfterBreak="0">
+  <w:abstractNum w:abstractNumId="1" w15:restartNumberingAfterBreak="0">
     <w:nsid w:val="22041B71"/>
     <w:multiLevelType w:val="hybridMultilevel"/>
     <w:tmpl w:val="E9CE0F84"/>
@@ -2003,7 +1050,7 @@
       </w:rPr>
     </w:lvl>
   </w:abstractNum>
-  <w:abstractNum w:abstractNumId="5" w15:restartNumberingAfterBreak="0">
+  <w:abstractNum w:abstractNumId="2" w15:restartNumberingAfterBreak="0">
     <w:nsid w:val="3EBB3D2F"/>
     <w:multiLevelType w:val="hybridMultilevel"/>
     <w:tmpl w:val="F3AA559A"/>
@@ -2089,7 +1136,7 @@
       </w:pPr>
     </w:lvl>
   </w:abstractNum>
-  <w:abstractNum w:abstractNumId="6" w15:restartNumberingAfterBreak="0">
+  <w:abstractNum w:abstractNumId="3" w15:restartNumberingAfterBreak="0">
     <w:nsid w:val="519D32D3"/>
     <w:multiLevelType w:val="hybridMultilevel"/>
     <w:tmpl w:val="20A0FE38"/>
@@ -2175,118 +1222,17 @@
       </w:pPr>
     </w:lvl>
   </w:abstractNum>
-  <w:abstractNum w:abstractNumId="7" w15:restartNumberingAfterBreak="0">
-    <w:nsid w:val="6C456DFE"/>
-    <w:multiLevelType w:val="hybridMultilevel"/>
-    <w:tmpl w:val="D9C0226C"/>
-    <w:lvl w:ilvl="0" w:tplc="48090001">
-      <w:start w:val="1"/>
-      <w:numFmt w:val="bullet"/>
-      <w:lvlText w:val=""/>
-      <w:lvlJc w:val="left"/>
-      <w:pPr>
-        <w:ind w:left="1080" w:hanging="360"/>
-      </w:pPr>
-      <w:rPr>
-        <w:rFonts w:ascii="Symbol" w:hAnsi="Symbol" w:hint="default"/>
-      </w:rPr>
-    </w:lvl>
-    <w:lvl w:ilvl="1" w:tplc="48090019" w:tentative="1">
-      <w:start w:val="1"/>
-      <w:numFmt w:val="lowerLetter"/>
-      <w:lvlText w:val="%2."/>
-      <w:lvlJc w:val="left"/>
-      <w:pPr>
-        <w:ind w:left="1800" w:hanging="360"/>
-      </w:pPr>
-    </w:lvl>
-    <w:lvl w:ilvl="2" w:tplc="4809001B" w:tentative="1">
-      <w:start w:val="1"/>
-      <w:numFmt w:val="lowerRoman"/>
-      <w:lvlText w:val="%3."/>
-      <w:lvlJc w:val="right"/>
-      <w:pPr>
-        <w:ind w:left="2520" w:hanging="180"/>
-      </w:pPr>
-    </w:lvl>
-    <w:lvl w:ilvl="3" w:tplc="4809000F" w:tentative="1">
-      <w:start w:val="1"/>
-      <w:numFmt w:val="decimal"/>
-      <w:lvlText w:val="%4."/>
-      <w:lvlJc w:val="left"/>
-      <w:pPr>
-        <w:ind w:left="3240" w:hanging="360"/>
-      </w:pPr>
-    </w:lvl>
-    <w:lvl w:ilvl="4" w:tplc="48090019" w:tentative="1">
-      <w:start w:val="1"/>
-      <w:numFmt w:val="lowerLetter"/>
-      <w:lvlText w:val="%5."/>
-      <w:lvlJc w:val="left"/>
-      <w:pPr>
-        <w:ind w:left="3960" w:hanging="360"/>
-      </w:pPr>
-    </w:lvl>
-    <w:lvl w:ilvl="5" w:tplc="4809001B" w:tentative="1">
-      <w:start w:val="1"/>
-      <w:numFmt w:val="lowerRoman"/>
-      <w:lvlText w:val="%6."/>
-      <w:lvlJc w:val="right"/>
-      <w:pPr>
-        <w:ind w:left="4680" w:hanging="180"/>
-      </w:pPr>
-    </w:lvl>
-    <w:lvl w:ilvl="6" w:tplc="4809000F" w:tentative="1">
-      <w:start w:val="1"/>
-      <w:numFmt w:val="decimal"/>
-      <w:lvlText w:val="%7."/>
-      <w:lvlJc w:val="left"/>
-      <w:pPr>
-        <w:ind w:left="5400" w:hanging="360"/>
-      </w:pPr>
-    </w:lvl>
-    <w:lvl w:ilvl="7" w:tplc="48090019" w:tentative="1">
-      <w:start w:val="1"/>
-      <w:numFmt w:val="lowerLetter"/>
-      <w:lvlText w:val="%8."/>
-      <w:lvlJc w:val="left"/>
-      <w:pPr>
-        <w:ind w:left="6120" w:hanging="360"/>
-      </w:pPr>
-    </w:lvl>
-    <w:lvl w:ilvl="8" w:tplc="4809001B" w:tentative="1">
-      <w:start w:val="1"/>
-      <w:numFmt w:val="lowerRoman"/>
-      <w:lvlText w:val="%9."/>
-      <w:lvlJc w:val="right"/>
-      <w:pPr>
-        <w:ind w:left="6840" w:hanging="180"/>
-      </w:pPr>
-    </w:lvl>
-  </w:abstractNum>
   <w:num w:numId="1">
-    <w:abstractNumId w:val="5"/>
+    <w:abstractNumId w:val="2"/>
   </w:num>
   <w:num w:numId="2">
-    <w:abstractNumId w:val="2"/>
+    <w:abstractNumId w:val="0"/>
   </w:num>
   <w:num w:numId="3">
-    <w:abstractNumId w:val="4"/>
+    <w:abstractNumId w:val="1"/>
   </w:num>
   <w:num w:numId="4">
-    <w:abstractNumId w:val="6"/>
-  </w:num>
-  <w:num w:numId="5">
-    <w:abstractNumId w:val="1"/>
-  </w:num>
-  <w:num w:numId="6">
-    <w:abstractNumId w:val="7"/>
-  </w:num>
-  <w:num w:numId="7">
     <w:abstractNumId w:val="3"/>
-  </w:num>
-  <w:num w:numId="8">
-    <w:abstractNumId w:val="0"/>
   </w:num>
 </w:numbering>
 </file>
@@ -2716,6 +1662,7 @@
     <w:name w:val="Normal (Web)"/>
     <w:basedOn w:val="Normal"/>
     <w:uiPriority w:val="99"/>
+    <w:semiHidden/>
     <w:unhideWhenUsed/>
     <w:rsid w:val="004933CB"/>
     <w:pPr>
@@ -2737,17 +1684,6 @@
       <w:ind w:left="720"/>
       <w:contextualSpacing/>
     </w:pPr>
-  </w:style>
-  <w:style w:type="character" w:styleId="Hyperlink">
-    <w:name w:val="Hyperlink"/>
-    <w:basedOn w:val="DefaultParagraphFont"/>
-    <w:uiPriority w:val="99"/>
-    <w:unhideWhenUsed/>
-    <w:rsid w:val="0073049C"/>
-    <w:rPr>
-      <w:color w:val="0563C1" w:themeColor="hyperlink"/>
-      <w:u w:val="single"/>
-    </w:rPr>
   </w:style>
 </w:styles>
 </file>

</xml_diff>

<commit_message>
Revert "Revert "Merge branch 'master' of https://github.com/zappky/WhiteNBlack""
This reverts commit 4fd896348fd2848efee2d42bba850b82dae8995d.
</commit_message>
<xml_diff>
--- a/SSP3 WhiteNBlack Report.docx
+++ b/SSP3 WhiteNBlack Report.docx
@@ -169,7 +169,7 @@
         <w:pStyle w:val="ListParagraph"/>
         <w:numPr>
           <w:ilvl w:val="0"/>
-          <w:numId w:val="2"/>
+          <w:numId w:val="6"/>
         </w:numPr>
         <w:rPr>
           <w:rFonts w:ascii="Arial" w:hAnsi="Arial" w:cs="Arial"/>
@@ -181,102 +181,81 @@
           <w:rFonts w:ascii="Arial" w:hAnsi="Arial" w:cs="Arial"/>
           <w:color w:val="000000"/>
         </w:rPr>
-        <w:t>Documentation of functional and non-functional requirements</w:t>
+        <w:t xml:space="preserve">Documentation of functional and non-functional requirements(Lab1 </w:t>
+      </w:r>
+      <w:r>
+        <w:t>deliverable</w:t>
       </w:r>
       <w:r>
         <w:rPr>
           <w:rFonts w:ascii="Arial" w:hAnsi="Arial" w:cs="Arial"/>
           <w:color w:val="000000"/>
         </w:rPr>
-        <w:t xml:space="preserve">(Lab1 </w:t>
-      </w:r>
-      <w:r>
-        <w:t>deliverable</w:t>
-      </w:r>
-      <w:r>
+        <w:t>)</w:t>
+      </w:r>
+    </w:p>
+    <w:p>
+      <w:pPr>
+        <w:pStyle w:val="ListParagraph"/>
+        <w:numPr>
+          <w:ilvl w:val="0"/>
+          <w:numId w:val="6"/>
+        </w:numPr>
         <w:rPr>
           <w:rFonts w:ascii="Arial" w:hAnsi="Arial" w:cs="Arial"/>
           <w:color w:val="000000"/>
         </w:rPr>
-        <w:t>)</w:t>
-      </w:r>
-    </w:p>
-    <w:p>
-      <w:pPr>
-        <w:pStyle w:val="ListParagraph"/>
-        <w:numPr>
-          <w:ilvl w:val="0"/>
-          <w:numId w:val="2"/>
-        </w:numPr>
+      </w:pPr>
+      <w:r>
         <w:rPr>
           <w:rFonts w:ascii="Arial" w:hAnsi="Arial" w:cs="Arial"/>
           <w:color w:val="000000"/>
         </w:rPr>
-      </w:pPr>
-      <w:r>
+        <w:t>Use Case Model, consisting of diagram and description(Lab1&amp;2)</w:t>
+      </w:r>
+    </w:p>
+    <w:p>
+      <w:pPr>
+        <w:pStyle w:val="ListParagraph"/>
+        <w:numPr>
+          <w:ilvl w:val="0"/>
+          <w:numId w:val="6"/>
+        </w:numPr>
         <w:rPr>
           <w:rFonts w:ascii="Arial" w:hAnsi="Arial" w:cs="Arial"/>
           <w:color w:val="000000"/>
         </w:rPr>
-        <w:t>Use Case Model, consisting of diagram and description(Lab1</w:t>
-      </w:r>
+      </w:pPr>
+      <w:proofErr w:type="spellStart"/>
       <w:r>
         <w:rPr>
           <w:rFonts w:ascii="Arial" w:hAnsi="Arial" w:cs="Arial"/>
           <w:color w:val="000000"/>
         </w:rPr>
-        <w:t>&amp;2</w:t>
-      </w:r>
+        <w:t>Ui</w:t>
+      </w:r>
+      <w:proofErr w:type="spellEnd"/>
       <w:r>
         <w:rPr>
           <w:rFonts w:ascii="Arial" w:hAnsi="Arial" w:cs="Arial"/>
           <w:color w:val="000000"/>
         </w:rPr>
-        <w:t>)</w:t>
-      </w:r>
-    </w:p>
-    <w:p>
-      <w:pPr>
-        <w:pStyle w:val="ListParagraph"/>
-        <w:numPr>
-          <w:ilvl w:val="0"/>
-          <w:numId w:val="2"/>
-        </w:numPr>
+        <w:t xml:space="preserve"> </w:t>
+      </w:r>
+      <w:proofErr w:type="spellStart"/>
+      <w:r>
         <w:rPr>
           <w:rFonts w:ascii="Arial" w:hAnsi="Arial" w:cs="Arial"/>
           <w:color w:val="000000"/>
         </w:rPr>
-      </w:pPr>
-      <w:proofErr w:type="spellStart"/>
+        <w:t>Mockup</w:t>
+      </w:r>
+      <w:proofErr w:type="spellEnd"/>
       <w:r>
         <w:rPr>
           <w:rFonts w:ascii="Arial" w:hAnsi="Arial" w:cs="Arial"/>
           <w:color w:val="000000"/>
         </w:rPr>
-        <w:t>Ui</w:t>
-      </w:r>
-      <w:proofErr w:type="spellEnd"/>
-      <w:r>
-        <w:rPr>
-          <w:rFonts w:ascii="Arial" w:hAnsi="Arial" w:cs="Arial"/>
-          <w:color w:val="000000"/>
-        </w:rPr>
-        <w:t xml:space="preserve"> </w:t>
-      </w:r>
-      <w:proofErr w:type="spellStart"/>
-      <w:r>
-        <w:rPr>
-          <w:rFonts w:ascii="Arial" w:hAnsi="Arial" w:cs="Arial"/>
-          <w:color w:val="000000"/>
-        </w:rPr>
-        <w:t>Mockup</w:t>
-      </w:r>
-      <w:proofErr w:type="spellEnd"/>
-      <w:r>
-        <w:rPr>
-          <w:rFonts w:ascii="Arial" w:hAnsi="Arial" w:cs="Arial"/>
-          <w:color w:val="000000"/>
-        </w:rPr>
         <w:t>(Lab1)</w:t>
       </w:r>
     </w:p>
@@ -285,7 +264,7 @@
         <w:pStyle w:val="ListParagraph"/>
         <w:numPr>
           <w:ilvl w:val="0"/>
-          <w:numId w:val="2"/>
+          <w:numId w:val="6"/>
         </w:numPr>
       </w:pPr>
       <w:r>
@@ -297,7 +276,7 @@
         <w:pStyle w:val="NormalWeb"/>
         <w:numPr>
           <w:ilvl w:val="0"/>
-          <w:numId w:val="2"/>
+          <w:numId w:val="6"/>
         </w:numPr>
         <w:spacing w:before="0" w:beforeAutospacing="0" w:after="0" w:afterAutospacing="0"/>
       </w:pPr>
@@ -311,21 +290,15 @@
         <w:t>Class diagram of entity classes</w:t>
       </w:r>
       <w:r>
-        <w:t>(lab</w:t>
-      </w:r>
-      <w:r>
-        <w:t>2&amp;3</w:t>
-      </w:r>
-      <w:r>
-        <w:t>)</w:t>
-      </w:r>
-    </w:p>
-    <w:p>
-      <w:pPr>
-        <w:pStyle w:val="NormalWeb"/>
-        <w:numPr>
-          <w:ilvl w:val="0"/>
-          <w:numId w:val="2"/>
+        <w:t>(lab2&amp;3)</w:t>
+      </w:r>
+    </w:p>
+    <w:p>
+      <w:pPr>
+        <w:pStyle w:val="NormalWeb"/>
+        <w:numPr>
+          <w:ilvl w:val="0"/>
+          <w:numId w:val="6"/>
         </w:numPr>
         <w:spacing w:before="0" w:beforeAutospacing="0" w:after="0" w:afterAutospacing="0"/>
       </w:pPr>
@@ -339,21 +312,15 @@
         <w:t>Key boundary classes and control classes</w:t>
       </w:r>
       <w:r>
-        <w:t>(lab</w:t>
-      </w:r>
-      <w:r>
-        <w:t>2</w:t>
-      </w:r>
-      <w:r>
-        <w:t>)</w:t>
-      </w:r>
-    </w:p>
-    <w:p>
-      <w:pPr>
-        <w:pStyle w:val="NormalWeb"/>
-        <w:numPr>
-          <w:ilvl w:val="0"/>
-          <w:numId w:val="2"/>
+        <w:t>(lab2)</w:t>
+      </w:r>
+    </w:p>
+    <w:p>
+      <w:pPr>
+        <w:pStyle w:val="NormalWeb"/>
+        <w:numPr>
+          <w:ilvl w:val="0"/>
+          <w:numId w:val="6"/>
         </w:numPr>
         <w:spacing w:before="0" w:beforeAutospacing="0" w:after="0" w:afterAutospacing="0"/>
       </w:pPr>
@@ -367,21 +334,15 @@
         <w:t>Sequence diagrams of some use cases</w:t>
       </w:r>
       <w:r>
-        <w:t>(lab</w:t>
-      </w:r>
-      <w:r>
-        <w:t>2&amp;3</w:t>
-      </w:r>
-      <w:r>
-        <w:t>)</w:t>
-      </w:r>
-    </w:p>
-    <w:p>
-      <w:pPr>
-        <w:pStyle w:val="NormalWeb"/>
-        <w:numPr>
-          <w:ilvl w:val="0"/>
-          <w:numId w:val="2"/>
+        <w:t>(lab2&amp;3)</w:t>
+      </w:r>
+    </w:p>
+    <w:p>
+      <w:pPr>
+        <w:pStyle w:val="NormalWeb"/>
+        <w:numPr>
+          <w:ilvl w:val="0"/>
+          <w:numId w:val="6"/>
         </w:numPr>
         <w:spacing w:before="0" w:beforeAutospacing="0" w:after="0" w:afterAutospacing="0"/>
       </w:pPr>
@@ -395,11 +356,418 @@
         <w:t xml:space="preserve">Dialog map </w:t>
       </w:r>
       <w:r>
-        <w:t>(lab</w:t>
-      </w:r>
-      <w:r>
-        <w:t>2&amp;3</w:t>
-      </w:r>
+        <w:t>(lab2&amp;3)</w:t>
+      </w:r>
+    </w:p>
+    <w:p>
+      <w:pPr>
+        <w:pStyle w:val="ListParagraph"/>
+        <w:numPr>
+          <w:ilvl w:val="0"/>
+          <w:numId w:val="1"/>
+        </w:numPr>
+      </w:pPr>
+      <w:r>
+        <w:t>Reference</w:t>
+      </w:r>
+    </w:p>
+    <w:p>
+      <w:pPr>
+        <w:pStyle w:val="NormalWeb"/>
+        <w:spacing w:before="0" w:beforeAutospacing="0" w:after="0" w:afterAutospacing="0"/>
+      </w:pPr>
+    </w:p>
+    <w:p>
+      <w:pPr>
+        <w:pStyle w:val="NormalWeb"/>
+        <w:spacing w:before="0" w:beforeAutospacing="0" w:after="0" w:afterAutospacing="0"/>
+      </w:pPr>
+    </w:p>
+    <w:p>
+      <w:pPr>
+        <w:pStyle w:val="NormalWeb"/>
+        <w:spacing w:before="0" w:beforeAutospacing="0" w:after="0" w:afterAutospacing="0"/>
+      </w:pPr>
+    </w:p>
+    <w:p>
+      <w:pPr>
+        <w:pStyle w:val="NormalWeb"/>
+        <w:spacing w:before="0" w:beforeAutospacing="0" w:after="0" w:afterAutospacing="0"/>
+      </w:pPr>
+    </w:p>
+    <w:p>
+      <w:pPr>
+        <w:pStyle w:val="NormalWeb"/>
+        <w:spacing w:before="0" w:beforeAutospacing="0" w:after="0" w:afterAutospacing="0"/>
+      </w:pPr>
+      <w:r>
+        <w:t xml:space="preserve">1)  </w:t>
+      </w:r>
+      <w:r>
+        <w:t>(About lung cancer)</w:t>
+      </w:r>
+    </w:p>
+    <w:p>
+      <w:pPr>
+        <w:pStyle w:val="NormalWeb"/>
+        <w:spacing w:before="0" w:beforeAutospacing="0" w:after="0" w:afterAutospacing="0"/>
+      </w:pPr>
+      <w:r>
+        <w:t>Introduction:</w:t>
+      </w:r>
+    </w:p>
+    <w:p>
+      <w:pPr>
+        <w:pStyle w:val="NormalWeb"/>
+        <w:spacing w:before="0" w:beforeAutospacing="0" w:after="0" w:afterAutospacing="0"/>
+      </w:pPr>
+      <w:r>
+        <w:t>In Singapore, lung cancer is the second and third most common cancer in males and females respectively.</w:t>
+      </w:r>
+      <w:r>
+        <w:t xml:space="preserve"> </w:t>
+      </w:r>
+      <w:r>
+        <w:t>14.8% for males and 7.5% for females.</w:t>
+      </w:r>
+      <w:r>
+        <w:t xml:space="preserve"> Lung cancer is the uncontrolled growth of abnormal cells in the </w:t>
+      </w:r>
+      <w:r>
+        <w:t>lungs that</w:t>
+      </w:r>
+      <w:r>
+        <w:t xml:space="preserve"> usually occurs in those cells that line the air passages</w:t>
+      </w:r>
+      <w:r>
+        <w:t>, which</w:t>
+      </w:r>
+      <w:r>
+        <w:t xml:space="preserve"> can interfere with the normal functioning of the lungs.</w:t>
+      </w:r>
+    </w:p>
+    <w:p>
+      <w:pPr>
+        <w:pStyle w:val="NormalWeb"/>
+        <w:spacing w:before="0" w:beforeAutospacing="0" w:after="0" w:afterAutospacing="0"/>
+      </w:pPr>
+      <w:r>
+        <w:t xml:space="preserve">Smoking is the strongest risk factor for lung </w:t>
+      </w:r>
+      <w:r>
+        <w:t>cancer with</w:t>
+      </w:r>
+      <w:r>
+        <w:t xml:space="preserve"> about </w:t>
+      </w:r>
+      <w:r>
+        <w:t>75</w:t>
+      </w:r>
+      <w:r>
+        <w:t xml:space="preserve">% of lung cancer </w:t>
+      </w:r>
+      <w:proofErr w:type="gramStart"/>
+      <w:r>
+        <w:t>deaths</w:t>
+      </w:r>
+      <w:proofErr w:type="gramEnd"/>
+      <w:r>
+        <w:t>.</w:t>
+      </w:r>
+    </w:p>
+    <w:p>
+      <w:pPr>
+        <w:pStyle w:val="NormalWeb"/>
+        <w:spacing w:before="0" w:beforeAutospacing="0" w:after="0" w:afterAutospacing="0"/>
+      </w:pPr>
+    </w:p>
+    <w:p>
+      <w:pPr>
+        <w:pStyle w:val="NormalWeb"/>
+        <w:spacing w:before="0" w:beforeAutospacing="0" w:after="0" w:afterAutospacing="0"/>
+      </w:pPr>
+      <w:r>
+        <w:t>Problem Statement:</w:t>
+      </w:r>
+    </w:p>
+    <w:p>
+      <w:pPr>
+        <w:pStyle w:val="NormalWeb"/>
+        <w:spacing w:before="0" w:beforeAutospacing="0" w:after="0" w:afterAutospacing="0"/>
+      </w:pPr>
+      <w:r>
+        <w:t>Lung cancer is deadly</w:t>
+      </w:r>
+      <w:r>
+        <w:t>. Mortality rate of</w:t>
+      </w:r>
+      <w:r>
+        <w:t xml:space="preserve"> </w:t>
+      </w:r>
+      <w:r>
+        <w:t xml:space="preserve">27% in males and 17% </w:t>
+      </w:r>
+      <w:r>
+        <w:t>in females in Singapore between 2011 and 2015.</w:t>
+      </w:r>
+      <w:r>
+        <w:t xml:space="preserve"> </w:t>
+      </w:r>
+      <w:r>
+        <w:t xml:space="preserve">Second-hand smoke can affect </w:t>
+      </w:r>
+      <w:r>
+        <w:t>Non-smoker</w:t>
+      </w:r>
+      <w:r>
+        <w:t xml:space="preserve"> too</w:t>
+      </w:r>
+      <w:r>
+        <w:t>.</w:t>
+      </w:r>
+      <w:r>
+        <w:br/>
+        <w:t>Hence reducing lung cancer case is vital in saving life and life of people around smoker.</w:t>
+      </w:r>
+    </w:p>
+    <w:p>
+      <w:pPr>
+        <w:pStyle w:val="NormalWeb"/>
+        <w:spacing w:before="0" w:beforeAutospacing="0" w:after="0" w:afterAutospacing="0"/>
+      </w:pPr>
+    </w:p>
+    <w:p>
+      <w:pPr>
+        <w:pStyle w:val="NormalWeb"/>
+        <w:spacing w:before="0" w:beforeAutospacing="0" w:after="0" w:afterAutospacing="0"/>
+      </w:pPr>
+    </w:p>
+    <w:p>
+      <w:pPr>
+        <w:pStyle w:val="NormalWeb"/>
+        <w:spacing w:before="0" w:beforeAutospacing="0" w:after="0" w:afterAutospacing="0"/>
+      </w:pPr>
+    </w:p>
+    <w:p>
+      <w:pPr>
+        <w:pStyle w:val="NormalWeb"/>
+        <w:spacing w:before="0" w:beforeAutospacing="0" w:after="0" w:afterAutospacing="0"/>
+      </w:pPr>
+    </w:p>
+    <w:p>
+      <w:pPr>
+        <w:pStyle w:val="NormalWeb"/>
+        <w:spacing w:before="0" w:beforeAutospacing="0" w:after="0" w:afterAutospacing="0"/>
+      </w:pPr>
+    </w:p>
+    <w:p>
+      <w:pPr>
+        <w:pStyle w:val="NormalWeb"/>
+        <w:spacing w:before="0" w:beforeAutospacing="0" w:after="0" w:afterAutospacing="0"/>
+      </w:pPr>
+    </w:p>
+    <w:p>
+      <w:pPr>
+        <w:pStyle w:val="NormalWeb"/>
+        <w:spacing w:before="0" w:beforeAutospacing="0" w:after="0" w:afterAutospacing="0"/>
+      </w:pPr>
+    </w:p>
+    <w:p>
+      <w:pPr>
+        <w:pStyle w:val="NormalWeb"/>
+        <w:spacing w:before="0" w:beforeAutospacing="0" w:after="0" w:afterAutospacing="0"/>
+      </w:pPr>
+    </w:p>
+    <w:p>
+      <w:pPr>
+        <w:pStyle w:val="NormalWeb"/>
+        <w:spacing w:before="0" w:beforeAutospacing="0" w:after="0" w:afterAutospacing="0"/>
+      </w:pPr>
+      <w:r>
+        <w:t>Reference:</w:t>
+      </w:r>
+    </w:p>
+    <w:p>
+      <w:pPr>
+        <w:pStyle w:val="NormalWeb"/>
+        <w:spacing w:before="0" w:beforeAutospacing="0" w:after="0" w:afterAutospacing="0"/>
+      </w:pPr>
+      <w:r>
+        <w:t>https://www.icanwewill.com.sg/lung-cancer/lung-cancer-in-singapore/</w:t>
+      </w:r>
+    </w:p>
+    <w:p>
+      <w:pPr>
+        <w:pStyle w:val="NormalWeb"/>
+        <w:spacing w:before="0" w:beforeAutospacing="0" w:after="0" w:afterAutospacing="0"/>
+      </w:pPr>
+    </w:p>
+    <w:p>
+      <w:pPr>
+        <w:pStyle w:val="NormalWeb"/>
+        <w:spacing w:before="0" w:beforeAutospacing="0" w:after="0" w:afterAutospacing="0"/>
+      </w:pPr>
+    </w:p>
+    <w:p>
+      <w:pPr>
+        <w:pStyle w:val="NormalWeb"/>
+        <w:spacing w:before="0" w:beforeAutospacing="0" w:after="0" w:afterAutospacing="0"/>
+      </w:pPr>
+    </w:p>
+    <w:p>
+      <w:pPr>
+        <w:pStyle w:val="NormalWeb"/>
+        <w:spacing w:before="0" w:beforeAutospacing="0" w:after="0" w:afterAutospacing="0"/>
+      </w:pPr>
+    </w:p>
+    <w:p>
+      <w:pPr>
+        <w:pStyle w:val="NormalWeb"/>
+        <w:spacing w:before="0" w:beforeAutospacing="0" w:after="0" w:afterAutospacing="0"/>
+      </w:pPr>
+      <w:r>
+        <w:t>History of our meeting (I saw this as an example of “Other document” in lab 5 manual)</w:t>
+      </w:r>
+    </w:p>
+    <w:p>
+      <w:pPr>
+        <w:pStyle w:val="NormalWeb"/>
+        <w:numPr>
+          <w:ilvl w:val="0"/>
+          <w:numId w:val="4"/>
+        </w:numPr>
+        <w:spacing w:before="0" w:beforeAutospacing="0" w:after="0" w:afterAutospacing="0"/>
+      </w:pPr>
+      <w:r>
+        <w:t>28</w:t>
+      </w:r>
+      <w:r>
+        <w:rPr>
+          <w:vertAlign w:val="superscript"/>
+        </w:rPr>
+        <w:t>th</w:t>
+      </w:r>
+      <w:r>
+        <w:t xml:space="preserve"> Aug, 3:30PM-4.30PM</w:t>
+      </w:r>
+    </w:p>
+    <w:p>
+      <w:pPr>
+        <w:pStyle w:val="NormalWeb"/>
+        <w:numPr>
+          <w:ilvl w:val="0"/>
+          <w:numId w:val="4"/>
+        </w:numPr>
+        <w:spacing w:before="0" w:beforeAutospacing="0" w:after="0" w:afterAutospacing="0"/>
+      </w:pPr>
+      <w:r>
+        <w:t>2</w:t>
+      </w:r>
+      <w:r>
+        <w:rPr>
+          <w:vertAlign w:val="superscript"/>
+        </w:rPr>
+        <w:t>nd</w:t>
+      </w:r>
+      <w:r>
+        <w:t xml:space="preserve"> Sept, 3:00PM-4:</w:t>
+      </w:r>
+      <w:r>
+        <w:t>1</w:t>
+      </w:r>
+      <w:r>
+        <w:t>0PM</w:t>
+      </w:r>
+    </w:p>
+    <w:p>
+      <w:pPr>
+        <w:pStyle w:val="NormalWeb"/>
+        <w:numPr>
+          <w:ilvl w:val="0"/>
+          <w:numId w:val="4"/>
+        </w:numPr>
+        <w:spacing w:before="0" w:beforeAutospacing="0" w:after="0" w:afterAutospacing="0"/>
+      </w:pPr>
+      <w:r>
+        <w:t>8</w:t>
+      </w:r>
+      <w:r>
+        <w:rPr>
+          <w:vertAlign w:val="superscript"/>
+        </w:rPr>
+        <w:t>th</w:t>
+      </w:r>
+      <w:r>
+        <w:t xml:space="preserve"> Sept,1230PM-2:30PM</w:t>
+      </w:r>
+    </w:p>
+    <w:p>
+      <w:pPr>
+        <w:pStyle w:val="NormalWeb"/>
+        <w:spacing w:before="0" w:beforeAutospacing="0" w:after="0" w:afterAutospacing="0"/>
+      </w:pPr>
+    </w:p>
+    <w:p>
+      <w:pPr>
+        <w:pStyle w:val="NormalWeb"/>
+        <w:spacing w:before="0" w:beforeAutospacing="0" w:after="0" w:afterAutospacing="0"/>
+      </w:pPr>
+      <w:r>
+        <w:t>History of progression</w:t>
+      </w:r>
+    </w:p>
+    <w:p>
+      <w:pPr>
+        <w:pStyle w:val="NormalWeb"/>
+        <w:spacing w:before="0" w:beforeAutospacing="0" w:after="0" w:afterAutospacing="0"/>
+      </w:pPr>
+      <w:r>
+        <w:t>Week 3:</w:t>
+      </w:r>
+    </w:p>
+    <w:p>
+      <w:pPr>
+        <w:pStyle w:val="NormalWeb"/>
+        <w:numPr>
+          <w:ilvl w:val="0"/>
+          <w:numId w:val="3"/>
+        </w:numPr>
+        <w:spacing w:before="0" w:beforeAutospacing="0" w:after="0" w:afterAutospacing="0"/>
+      </w:pPr>
+      <w:r>
+        <w:t>Assignment of work</w:t>
+      </w:r>
+    </w:p>
+    <w:p>
+      <w:pPr>
+        <w:pStyle w:val="NormalWeb"/>
+        <w:numPr>
+          <w:ilvl w:val="0"/>
+          <w:numId w:val="3"/>
+        </w:numPr>
+        <w:spacing w:before="0" w:beforeAutospacing="0" w:after="0" w:afterAutospacing="0"/>
+      </w:pPr>
+      <w:r>
+        <w:t>Further discussion and changes to project idea</w:t>
+      </w:r>
+    </w:p>
+    <w:p>
+      <w:pPr>
+        <w:pStyle w:val="NormalWeb"/>
+        <w:numPr>
+          <w:ilvl w:val="0"/>
+          <w:numId w:val="3"/>
+        </w:numPr>
+        <w:spacing w:before="0" w:beforeAutospacing="0" w:after="0" w:afterAutospacing="0"/>
+      </w:pPr>
+      <w:r>
+        <w:t xml:space="preserve">Creation of initial documentation(Use </w:t>
+      </w:r>
+      <w:proofErr w:type="spellStart"/>
+      <w:r>
+        <w:t>case,github</w:t>
+      </w:r>
+      <w:proofErr w:type="spellEnd"/>
       <w:r>
         <w:t>)</w:t>
       </w:r>
@@ -407,89 +775,6 @@
     <w:p>
       <w:pPr>
         <w:pStyle w:val="NormalWeb"/>
-        <w:spacing w:before="0" w:beforeAutospacing="0" w:after="0" w:afterAutospacing="0"/>
-      </w:pPr>
-    </w:p>
-    <w:p>
-      <w:pPr>
-        <w:pStyle w:val="NormalWeb"/>
-        <w:spacing w:before="0" w:beforeAutospacing="0" w:after="0" w:afterAutospacing="0"/>
-      </w:pPr>
-      <w:r>
-        <w:t>History of our meeting (I saw this as an example of “Other document” in lab 5 manual)</w:t>
-      </w:r>
-    </w:p>
-    <w:p>
-      <w:pPr>
-        <w:pStyle w:val="NormalWeb"/>
-        <w:numPr>
-          <w:ilvl w:val="0"/>
-          <w:numId w:val="4"/>
-        </w:numPr>
-        <w:spacing w:before="0" w:beforeAutospacing="0" w:after="0" w:afterAutospacing="0"/>
-      </w:pPr>
-      <w:r>
-        <w:t>28</w:t>
-      </w:r>
-      <w:r>
-        <w:rPr>
-          <w:vertAlign w:val="superscript"/>
-        </w:rPr>
-        <w:t>th</w:t>
-      </w:r>
-      <w:r>
-        <w:t xml:space="preserve"> Aug, 3:30PM-4.30PM</w:t>
-      </w:r>
-    </w:p>
-    <w:p>
-      <w:pPr>
-        <w:pStyle w:val="NormalWeb"/>
-        <w:numPr>
-          <w:ilvl w:val="0"/>
-          <w:numId w:val="4"/>
-        </w:numPr>
-        <w:spacing w:before="0" w:beforeAutospacing="0" w:after="0" w:afterAutospacing="0"/>
-      </w:pPr>
-      <w:r>
-        <w:t>2</w:t>
-      </w:r>
-      <w:r>
-        <w:rPr>
-          <w:vertAlign w:val="superscript"/>
-        </w:rPr>
-        <w:t>nd</w:t>
-      </w:r>
-      <w:r>
-        <w:t xml:space="preserve"> Sept, 3:00PM-4:00PM</w:t>
-      </w:r>
-    </w:p>
-    <w:p>
-      <w:pPr>
-        <w:pStyle w:val="NormalWeb"/>
-        <w:spacing w:before="0" w:beforeAutospacing="0" w:after="0" w:afterAutospacing="0"/>
-      </w:pPr>
-    </w:p>
-    <w:p>
-      <w:pPr>
-        <w:pStyle w:val="NormalWeb"/>
-        <w:spacing w:before="0" w:beforeAutospacing="0" w:after="0" w:afterAutospacing="0"/>
-      </w:pPr>
-      <w:r>
-        <w:t>History of progression</w:t>
-      </w:r>
-    </w:p>
-    <w:p>
-      <w:pPr>
-        <w:pStyle w:val="NormalWeb"/>
-        <w:spacing w:before="0" w:beforeAutospacing="0" w:after="0" w:afterAutospacing="0"/>
-      </w:pPr>
-      <w:r>
-        <w:t>Week 3:</w:t>
-      </w:r>
-    </w:p>
-    <w:p>
-      <w:pPr>
-        <w:pStyle w:val="NormalWeb"/>
         <w:numPr>
           <w:ilvl w:val="0"/>
           <w:numId w:val="3"/>
@@ -497,7 +782,22 @@
         <w:spacing w:before="0" w:beforeAutospacing="0" w:after="0" w:afterAutospacing="0"/>
       </w:pPr>
       <w:r>
-        <w:t>Assignment of work</w:t>
+        <w:t>Setting of future meeting</w:t>
+      </w:r>
+    </w:p>
+    <w:p>
+      <w:pPr>
+        <w:pStyle w:val="NormalWeb"/>
+        <w:spacing w:before="0" w:beforeAutospacing="0" w:after="0" w:afterAutospacing="0"/>
+      </w:pPr>
+      <w:r>
+        <w:t xml:space="preserve">Week </w:t>
+      </w:r>
+      <w:r>
+        <w:t>4</w:t>
+      </w:r>
+      <w:r>
+        <w:t>:</w:t>
       </w:r>
     </w:p>
     <w:p>
@@ -510,7 +810,7 @@
         <w:spacing w:before="0" w:beforeAutospacing="0" w:after="0" w:afterAutospacing="0"/>
       </w:pPr>
       <w:r>
-        <w:t>Further discussion and changes to project idea</w:t>
+        <w:t>Update each other on our progress</w:t>
       </w:r>
     </w:p>
     <w:p>
@@ -523,16 +823,26 @@
         <w:spacing w:before="0" w:beforeAutospacing="0" w:after="0" w:afterAutospacing="0"/>
       </w:pPr>
       <w:r>
-        <w:t xml:space="preserve">Creation of initial documentation(Use </w:t>
+        <w:t>Show problem statement</w:t>
+      </w:r>
+    </w:p>
+    <w:p>
+      <w:pPr>
+        <w:pStyle w:val="NormalWeb"/>
+        <w:numPr>
+          <w:ilvl w:val="0"/>
+          <w:numId w:val="3"/>
+        </w:numPr>
+        <w:spacing w:before="0" w:beforeAutospacing="0" w:after="0" w:afterAutospacing="0"/>
+      </w:pPr>
+      <w:r>
+        <w:t xml:space="preserve">Shows initial UI </w:t>
       </w:r>
       <w:proofErr w:type="spellStart"/>
       <w:r>
-        <w:t>case,github</w:t>
+        <w:t>Mockup</w:t>
       </w:r>
       <w:proofErr w:type="spellEnd"/>
-      <w:r>
-        <w:t>)</w:t>
-      </w:r>
     </w:p>
     <w:p>
       <w:pPr>
@@ -544,10 +854,342 @@
         <w:spacing w:before="0" w:beforeAutospacing="0" w:after="0" w:afterAutospacing="0"/>
       </w:pPr>
       <w:r>
-        <w:t>Setting of future meeting</w:t>
+        <w:t xml:space="preserve">Shows initial </w:t>
+      </w:r>
+      <w:r>
+        <w:t>Use case model</w:t>
+      </w:r>
+    </w:p>
+    <w:p>
+      <w:pPr>
+        <w:pStyle w:val="NormalWeb"/>
+        <w:numPr>
+          <w:ilvl w:val="0"/>
+          <w:numId w:val="3"/>
+        </w:numPr>
+        <w:spacing w:before="0" w:beforeAutospacing="0" w:after="0" w:afterAutospacing="0"/>
+      </w:pPr>
+      <w:r>
+        <w:t xml:space="preserve">Shows initial </w:t>
+      </w:r>
+      <w:r>
+        <w:t>Functional and Non-Functional</w:t>
+      </w:r>
+      <w:r>
+        <w:t xml:space="preserve"> </w:t>
+      </w:r>
+      <w:r>
+        <w:t>Document</w:t>
+      </w:r>
+    </w:p>
+    <w:p>
+      <w:pPr>
+        <w:pStyle w:val="NormalWeb"/>
+        <w:numPr>
+          <w:ilvl w:val="0"/>
+          <w:numId w:val="3"/>
+        </w:numPr>
+        <w:spacing w:before="0" w:beforeAutospacing="0" w:after="0" w:afterAutospacing="0"/>
+      </w:pPr>
+      <w:r>
+        <w:t>Decided on the our topic(lung cancer)</w:t>
+      </w:r>
+    </w:p>
+    <w:p>
+      <w:pPr>
+        <w:pStyle w:val="NormalWeb"/>
+        <w:numPr>
+          <w:ilvl w:val="0"/>
+          <w:numId w:val="3"/>
+        </w:numPr>
+        <w:spacing w:before="0" w:beforeAutospacing="0" w:after="0" w:afterAutospacing="0"/>
+      </w:pPr>
+      <w:r>
+        <w:t>Decided on our workflow for doin</w:t>
+      </w:r>
+      <w:r>
+        <w:t>g document( by using google doc)</w:t>
+      </w:r>
+    </w:p>
+    <w:p>
+      <w:pPr>
+        <w:pStyle w:val="NormalWeb"/>
+        <w:numPr>
+          <w:ilvl w:val="0"/>
+          <w:numId w:val="3"/>
+        </w:numPr>
+        <w:spacing w:before="0" w:beforeAutospacing="0" w:after="0" w:afterAutospacing="0"/>
+      </w:pPr>
+      <w:r>
+        <w:t>Decide to consult on whether to do Login/Login out</w:t>
       </w:r>
       <w:bookmarkStart w:id="0" w:name="_GoBack"/>
       <w:bookmarkEnd w:id="0"/>
+    </w:p>
+    <w:p>
+      <w:pPr>
+        <w:pStyle w:val="NormalWeb"/>
+        <w:spacing w:before="0" w:beforeAutospacing="0" w:after="0" w:afterAutospacing="0"/>
+      </w:pPr>
+    </w:p>
+    <w:p>
+      <w:pPr>
+        <w:pStyle w:val="NormalWeb"/>
+        <w:spacing w:before="0" w:beforeAutospacing="0" w:after="0" w:afterAutospacing="0"/>
+      </w:pPr>
+    </w:p>
+    <w:p>
+      <w:pPr>
+        <w:pStyle w:val="NormalWeb"/>
+        <w:spacing w:before="0" w:beforeAutospacing="0" w:after="0" w:afterAutospacing="0"/>
+      </w:pPr>
+    </w:p>
+    <w:p>
+      <w:pPr>
+        <w:pStyle w:val="NormalWeb"/>
+        <w:spacing w:before="0" w:beforeAutospacing="0" w:after="0" w:afterAutospacing="0"/>
+      </w:pPr>
+      <w:r>
+        <w:t>Work distribution</w:t>
+      </w:r>
+    </w:p>
+    <w:p>
+      <w:pPr>
+        <w:pStyle w:val="NormalWeb"/>
+        <w:spacing w:before="0" w:beforeAutospacing="0" w:after="0" w:afterAutospacing="0"/>
+      </w:pPr>
+      <w:r>
+        <w:t xml:space="preserve">Pang </w:t>
+      </w:r>
+      <w:r>
+        <w:t xml:space="preserve">Kee Yang </w:t>
+      </w:r>
+    </w:p>
+    <w:p>
+      <w:pPr>
+        <w:pStyle w:val="NormalWeb"/>
+        <w:numPr>
+          <w:ilvl w:val="0"/>
+          <w:numId w:val="7"/>
+        </w:numPr>
+        <w:spacing w:before="0" w:beforeAutospacing="0" w:after="0" w:afterAutospacing="0"/>
+      </w:pPr>
+      <w:r>
+        <w:t xml:space="preserve">Set up </w:t>
+      </w:r>
+      <w:proofErr w:type="spellStart"/>
+      <w:r>
+        <w:t>Github</w:t>
+      </w:r>
+      <w:proofErr w:type="spellEnd"/>
+      <w:r>
+        <w:t xml:space="preserve"> SVN</w:t>
+      </w:r>
+    </w:p>
+    <w:p>
+      <w:pPr>
+        <w:pStyle w:val="NormalWeb"/>
+        <w:numPr>
+          <w:ilvl w:val="0"/>
+          <w:numId w:val="7"/>
+        </w:numPr>
+        <w:spacing w:before="0" w:beforeAutospacing="0" w:after="0" w:afterAutospacing="0"/>
+      </w:pPr>
+      <w:r>
+        <w:t>Communicate with Tutor</w:t>
+      </w:r>
+    </w:p>
+    <w:p>
+      <w:pPr>
+        <w:pStyle w:val="NormalWeb"/>
+        <w:numPr>
+          <w:ilvl w:val="0"/>
+          <w:numId w:val="7"/>
+        </w:numPr>
+        <w:spacing w:before="0" w:beforeAutospacing="0" w:after="0" w:afterAutospacing="0"/>
+      </w:pPr>
+      <w:r>
+        <w:t>Help manage project/document</w:t>
+      </w:r>
+    </w:p>
+    <w:p>
+      <w:pPr>
+        <w:pStyle w:val="NormalWeb"/>
+        <w:numPr>
+          <w:ilvl w:val="0"/>
+          <w:numId w:val="7"/>
+        </w:numPr>
+        <w:spacing w:before="0" w:beforeAutospacing="0" w:after="0" w:afterAutospacing="0"/>
+      </w:pPr>
+      <w:r>
+        <w:t>Event feature</w:t>
+      </w:r>
+    </w:p>
+    <w:p>
+      <w:pPr>
+        <w:pStyle w:val="NormalWeb"/>
+        <w:spacing w:before="0" w:beforeAutospacing="0" w:after="0" w:afterAutospacing="0"/>
+      </w:pPr>
+      <w:proofErr w:type="spellStart"/>
+      <w:r>
+        <w:t>Joycelyn</w:t>
+      </w:r>
+      <w:proofErr w:type="spellEnd"/>
+    </w:p>
+    <w:p>
+      <w:pPr>
+        <w:pStyle w:val="NormalWeb"/>
+        <w:numPr>
+          <w:ilvl w:val="0"/>
+          <w:numId w:val="8"/>
+        </w:numPr>
+        <w:spacing w:before="0" w:beforeAutospacing="0" w:after="0" w:afterAutospacing="0"/>
+      </w:pPr>
+      <w:r>
+        <w:t xml:space="preserve">Use case </w:t>
+      </w:r>
+      <w:r>
+        <w:t>diagram, description</w:t>
+      </w:r>
+    </w:p>
+    <w:p>
+      <w:pPr>
+        <w:pStyle w:val="NormalWeb"/>
+        <w:numPr>
+          <w:ilvl w:val="0"/>
+          <w:numId w:val="8"/>
+        </w:numPr>
+        <w:spacing w:before="0" w:beforeAutospacing="0" w:after="0" w:afterAutospacing="0"/>
+      </w:pPr>
+      <w:r>
+        <w:t>Event feature</w:t>
+      </w:r>
+    </w:p>
+    <w:p>
+      <w:pPr>
+        <w:pStyle w:val="NormalWeb"/>
+        <w:spacing w:before="0" w:beforeAutospacing="0" w:after="0" w:afterAutospacing="0"/>
+      </w:pPr>
+      <w:r>
+        <w:t>Daniel</w:t>
+      </w:r>
+    </w:p>
+    <w:p>
+      <w:pPr>
+        <w:pStyle w:val="NormalWeb"/>
+        <w:numPr>
+          <w:ilvl w:val="0"/>
+          <w:numId w:val="8"/>
+        </w:numPr>
+        <w:spacing w:before="0" w:beforeAutospacing="0" w:after="0" w:afterAutospacing="0"/>
+      </w:pPr>
+      <w:r>
+        <w:t>Function and Non-Function document</w:t>
+      </w:r>
+    </w:p>
+    <w:p>
+      <w:pPr>
+        <w:pStyle w:val="NormalWeb"/>
+        <w:spacing w:before="0" w:beforeAutospacing="0" w:after="0" w:afterAutospacing="0"/>
+      </w:pPr>
+      <w:r>
+        <w:lastRenderedPageBreak/>
+        <w:t>Heather</w:t>
+      </w:r>
+    </w:p>
+    <w:p>
+      <w:pPr>
+        <w:pStyle w:val="NormalWeb"/>
+        <w:numPr>
+          <w:ilvl w:val="0"/>
+          <w:numId w:val="8"/>
+        </w:numPr>
+        <w:spacing w:before="0" w:beforeAutospacing="0" w:after="0" w:afterAutospacing="0"/>
+      </w:pPr>
+      <w:r>
+        <w:t>Function and Non-Function document</w:t>
+      </w:r>
+    </w:p>
+    <w:p>
+      <w:pPr>
+        <w:pStyle w:val="NormalWeb"/>
+        <w:spacing w:before="0" w:beforeAutospacing="0" w:after="0" w:afterAutospacing="0"/>
+      </w:pPr>
+      <w:r>
+        <w:t>Guan Wei</w:t>
+      </w:r>
+    </w:p>
+    <w:p>
+      <w:pPr>
+        <w:pStyle w:val="NormalWeb"/>
+        <w:numPr>
+          <w:ilvl w:val="0"/>
+          <w:numId w:val="8"/>
+        </w:numPr>
+        <w:spacing w:before="0" w:beforeAutospacing="0" w:after="0" w:afterAutospacing="0"/>
+      </w:pPr>
+      <w:r>
+        <w:t>UI Mock up</w:t>
+      </w:r>
+    </w:p>
+    <w:p>
+      <w:pPr>
+        <w:pStyle w:val="NormalWeb"/>
+        <w:numPr>
+          <w:ilvl w:val="0"/>
+          <w:numId w:val="8"/>
+        </w:numPr>
+        <w:spacing w:before="0" w:beforeAutospacing="0" w:after="0" w:afterAutospacing="0"/>
+      </w:pPr>
+      <w:r>
+        <w:t>Map/GPS</w:t>
+      </w:r>
+    </w:p>
+    <w:p>
+      <w:pPr>
+        <w:pStyle w:val="NormalWeb"/>
+        <w:spacing w:before="0" w:beforeAutospacing="0" w:after="0" w:afterAutospacing="0"/>
+      </w:pPr>
+      <w:r>
+        <w:t xml:space="preserve">Ray </w:t>
+      </w:r>
+      <w:proofErr w:type="spellStart"/>
+      <w:r>
+        <w:t>Eng</w:t>
+      </w:r>
+      <w:proofErr w:type="spellEnd"/>
+    </w:p>
+    <w:p>
+      <w:pPr>
+        <w:pStyle w:val="NormalWeb"/>
+        <w:numPr>
+          <w:ilvl w:val="0"/>
+          <w:numId w:val="8"/>
+        </w:numPr>
+        <w:spacing w:before="0" w:beforeAutospacing="0" w:after="0" w:afterAutospacing="0"/>
+      </w:pPr>
+      <w:r>
+        <w:t>UI Mock up</w:t>
+      </w:r>
+    </w:p>
+    <w:p>
+      <w:pPr>
+        <w:pStyle w:val="NormalWeb"/>
+        <w:numPr>
+          <w:ilvl w:val="0"/>
+          <w:numId w:val="8"/>
+        </w:numPr>
+        <w:spacing w:before="0" w:beforeAutospacing="0" w:after="0" w:afterAutospacing="0"/>
+      </w:pPr>
+      <w:r>
+        <w:t>Map/GPS</w:t>
+      </w:r>
+    </w:p>
+    <w:p>
+      <w:pPr>
+        <w:pStyle w:val="NormalWeb"/>
+        <w:spacing w:before="0" w:beforeAutospacing="0" w:after="0" w:afterAutospacing="0"/>
+      </w:pPr>
     </w:p>
     <w:p>
       <w:pPr>
@@ -735,7 +1377,6 @@
           <w:sz w:val="22"/>
           <w:szCs w:val="22"/>
         </w:rPr>
-        <w:lastRenderedPageBreak/>
         <w:t>demo</w:t>
       </w:r>
       <w:proofErr w:type="gramEnd"/>
@@ -825,6 +1466,205 @@
 <file path=word/numbering.xml><?xml version="1.0" encoding="utf-8"?>
 <w:numbering xmlns:wpc="http://schemas.microsoft.com/office/word/2010/wordprocessingCanvas" xmlns:cx="http://schemas.microsoft.com/office/drawing/2014/chartex" xmlns:cx1="http://schemas.microsoft.com/office/drawing/2015/9/8/chartex" xmlns:mc="http://schemas.openxmlformats.org/markup-compatibility/2006" xmlns:o="urn:schemas-microsoft-com:office:office" xmlns:r="http://schemas.openxmlformats.org/officeDocument/2006/relationships" xmlns:m="http://schemas.openxmlformats.org/officeDocument/2006/math" xmlns:v="urn:schemas-microsoft-com:vml" xmlns:wp14="http://schemas.microsoft.com/office/word/2010/wordprocessingDrawing" xmlns:wp="http://schemas.openxmlformats.org/drawingml/2006/wordprocessingDrawing" xmlns:w10="urn:schemas-microsoft-com:office:word" xmlns:w="http://schemas.openxmlformats.org/wordprocessingml/2006/main" xmlns:w14="http://schemas.microsoft.com/office/word/2010/wordml" xmlns:w15="http://schemas.microsoft.com/office/word/2012/wordml" xmlns:w16se="http://schemas.microsoft.com/office/word/2015/wordml/symex" xmlns:wpg="http://schemas.microsoft.com/office/word/2010/wordprocessingGroup" xmlns:wpi="http://schemas.microsoft.com/office/word/2010/wordprocessingInk" xmlns:wne="http://schemas.microsoft.com/office/word/2006/wordml" xmlns:wps="http://schemas.microsoft.com/office/word/2010/wordprocessingShape" mc:Ignorable="w14 w15 w16se wp14">
   <w:abstractNum w:abstractNumId="0" w15:restartNumberingAfterBreak="0">
+    <w:nsid w:val="061F0551"/>
+    <w:multiLevelType w:val="hybridMultilevel"/>
+    <w:tmpl w:val="4906C220"/>
+    <w:lvl w:ilvl="0" w:tplc="48090001">
+      <w:start w:val="1"/>
+      <w:numFmt w:val="bullet"/>
+      <w:lvlText w:val=""/>
+      <w:lvlJc w:val="left"/>
+      <w:pPr>
+        <w:ind w:left="720" w:hanging="360"/>
+      </w:pPr>
+      <w:rPr>
+        <w:rFonts w:ascii="Symbol" w:hAnsi="Symbol" w:hint="default"/>
+      </w:rPr>
+    </w:lvl>
+    <w:lvl w:ilvl="1" w:tplc="48090003" w:tentative="1">
+      <w:start w:val="1"/>
+      <w:numFmt w:val="bullet"/>
+      <w:lvlText w:val="o"/>
+      <w:lvlJc w:val="left"/>
+      <w:pPr>
+        <w:ind w:left="1440" w:hanging="360"/>
+      </w:pPr>
+      <w:rPr>
+        <w:rFonts w:ascii="Courier New" w:hAnsi="Courier New" w:cs="Courier New" w:hint="default"/>
+      </w:rPr>
+    </w:lvl>
+    <w:lvl w:ilvl="2" w:tplc="48090005" w:tentative="1">
+      <w:start w:val="1"/>
+      <w:numFmt w:val="bullet"/>
+      <w:lvlText w:val=""/>
+      <w:lvlJc w:val="left"/>
+      <w:pPr>
+        <w:ind w:left="2160" w:hanging="360"/>
+      </w:pPr>
+      <w:rPr>
+        <w:rFonts w:ascii="Wingdings" w:hAnsi="Wingdings" w:hint="default"/>
+      </w:rPr>
+    </w:lvl>
+    <w:lvl w:ilvl="3" w:tplc="48090001" w:tentative="1">
+      <w:start w:val="1"/>
+      <w:numFmt w:val="bullet"/>
+      <w:lvlText w:val=""/>
+      <w:lvlJc w:val="left"/>
+      <w:pPr>
+        <w:ind w:left="2880" w:hanging="360"/>
+      </w:pPr>
+      <w:rPr>
+        <w:rFonts w:ascii="Symbol" w:hAnsi="Symbol" w:hint="default"/>
+      </w:rPr>
+    </w:lvl>
+    <w:lvl w:ilvl="4" w:tplc="48090003" w:tentative="1">
+      <w:start w:val="1"/>
+      <w:numFmt w:val="bullet"/>
+      <w:lvlText w:val="o"/>
+      <w:lvlJc w:val="left"/>
+      <w:pPr>
+        <w:ind w:left="3600" w:hanging="360"/>
+      </w:pPr>
+      <w:rPr>
+        <w:rFonts w:ascii="Courier New" w:hAnsi="Courier New" w:cs="Courier New" w:hint="default"/>
+      </w:rPr>
+    </w:lvl>
+    <w:lvl w:ilvl="5" w:tplc="48090005" w:tentative="1">
+      <w:start w:val="1"/>
+      <w:numFmt w:val="bullet"/>
+      <w:lvlText w:val=""/>
+      <w:lvlJc w:val="left"/>
+      <w:pPr>
+        <w:ind w:left="4320" w:hanging="360"/>
+      </w:pPr>
+      <w:rPr>
+        <w:rFonts w:ascii="Wingdings" w:hAnsi="Wingdings" w:hint="default"/>
+      </w:rPr>
+    </w:lvl>
+    <w:lvl w:ilvl="6" w:tplc="48090001" w:tentative="1">
+      <w:start w:val="1"/>
+      <w:numFmt w:val="bullet"/>
+      <w:lvlText w:val=""/>
+      <w:lvlJc w:val="left"/>
+      <w:pPr>
+        <w:ind w:left="5040" w:hanging="360"/>
+      </w:pPr>
+      <w:rPr>
+        <w:rFonts w:ascii="Symbol" w:hAnsi="Symbol" w:hint="default"/>
+      </w:rPr>
+    </w:lvl>
+    <w:lvl w:ilvl="7" w:tplc="48090003" w:tentative="1">
+      <w:start w:val="1"/>
+      <w:numFmt w:val="bullet"/>
+      <w:lvlText w:val="o"/>
+      <w:lvlJc w:val="left"/>
+      <w:pPr>
+        <w:ind w:left="5760" w:hanging="360"/>
+      </w:pPr>
+      <w:rPr>
+        <w:rFonts w:ascii="Courier New" w:hAnsi="Courier New" w:cs="Courier New" w:hint="default"/>
+      </w:rPr>
+    </w:lvl>
+    <w:lvl w:ilvl="8" w:tplc="48090005" w:tentative="1">
+      <w:start w:val="1"/>
+      <w:numFmt w:val="bullet"/>
+      <w:lvlText w:val=""/>
+      <w:lvlJc w:val="left"/>
+      <w:pPr>
+        <w:ind w:left="6480" w:hanging="360"/>
+      </w:pPr>
+      <w:rPr>
+        <w:rFonts w:ascii="Wingdings" w:hAnsi="Wingdings" w:hint="default"/>
+      </w:rPr>
+    </w:lvl>
+  </w:abstractNum>
+  <w:abstractNum w:abstractNumId="1" w15:restartNumberingAfterBreak="0">
+    <w:nsid w:val="19993DB5"/>
+    <w:multiLevelType w:val="hybridMultilevel"/>
+    <w:tmpl w:val="248EE7F0"/>
+    <w:lvl w:ilvl="0" w:tplc="4809000F">
+      <w:start w:val="1"/>
+      <w:numFmt w:val="decimal"/>
+      <w:lvlText w:val="%1."/>
+      <w:lvlJc w:val="left"/>
+      <w:pPr>
+        <w:ind w:left="720" w:hanging="360"/>
+      </w:pPr>
+    </w:lvl>
+    <w:lvl w:ilvl="1" w:tplc="48090019" w:tentative="1">
+      <w:start w:val="1"/>
+      <w:numFmt w:val="lowerLetter"/>
+      <w:lvlText w:val="%2."/>
+      <w:lvlJc w:val="left"/>
+      <w:pPr>
+        <w:ind w:left="1440" w:hanging="360"/>
+      </w:pPr>
+    </w:lvl>
+    <w:lvl w:ilvl="2" w:tplc="4809001B" w:tentative="1">
+      <w:start w:val="1"/>
+      <w:numFmt w:val="lowerRoman"/>
+      <w:lvlText w:val="%3."/>
+      <w:lvlJc w:val="right"/>
+      <w:pPr>
+        <w:ind w:left="2160" w:hanging="180"/>
+      </w:pPr>
+    </w:lvl>
+    <w:lvl w:ilvl="3" w:tplc="4809000F" w:tentative="1">
+      <w:start w:val="1"/>
+      <w:numFmt w:val="decimal"/>
+      <w:lvlText w:val="%4."/>
+      <w:lvlJc w:val="left"/>
+      <w:pPr>
+        <w:ind w:left="2880" w:hanging="360"/>
+      </w:pPr>
+    </w:lvl>
+    <w:lvl w:ilvl="4" w:tplc="48090019" w:tentative="1">
+      <w:start w:val="1"/>
+      <w:numFmt w:val="lowerLetter"/>
+      <w:lvlText w:val="%5."/>
+      <w:lvlJc w:val="left"/>
+      <w:pPr>
+        <w:ind w:left="3600" w:hanging="360"/>
+      </w:pPr>
+    </w:lvl>
+    <w:lvl w:ilvl="5" w:tplc="4809001B" w:tentative="1">
+      <w:start w:val="1"/>
+      <w:numFmt w:val="lowerRoman"/>
+      <w:lvlText w:val="%6."/>
+      <w:lvlJc w:val="right"/>
+      <w:pPr>
+        <w:ind w:left="4320" w:hanging="180"/>
+      </w:pPr>
+    </w:lvl>
+    <w:lvl w:ilvl="6" w:tplc="4809000F" w:tentative="1">
+      <w:start w:val="1"/>
+      <w:numFmt w:val="decimal"/>
+      <w:lvlText w:val="%7."/>
+      <w:lvlJc w:val="left"/>
+      <w:pPr>
+        <w:ind w:left="5040" w:hanging="360"/>
+      </w:pPr>
+    </w:lvl>
+    <w:lvl w:ilvl="7" w:tplc="48090019" w:tentative="1">
+      <w:start w:val="1"/>
+      <w:numFmt w:val="lowerLetter"/>
+      <w:lvlText w:val="%8."/>
+      <w:lvlJc w:val="left"/>
+      <w:pPr>
+        <w:ind w:left="5760" w:hanging="360"/>
+      </w:pPr>
+    </w:lvl>
+    <w:lvl w:ilvl="8" w:tplc="4809001B" w:tentative="1">
+      <w:start w:val="1"/>
+      <w:numFmt w:val="lowerRoman"/>
+      <w:lvlText w:val="%9."/>
+      <w:lvlJc w:val="right"/>
+      <w:pPr>
+        <w:ind w:left="6480" w:hanging="180"/>
+      </w:pPr>
+    </w:lvl>
+  </w:abstractNum>
+  <w:abstractNum w:abstractNumId="2" w15:restartNumberingAfterBreak="0">
     <w:nsid w:val="1F610FC1"/>
     <w:multiLevelType w:val="hybridMultilevel"/>
     <w:tmpl w:val="1B7CA562"/>
@@ -937,7 +1777,120 @@
       </w:rPr>
     </w:lvl>
   </w:abstractNum>
-  <w:abstractNum w:abstractNumId="1" w15:restartNumberingAfterBreak="0">
+  <w:abstractNum w:abstractNumId="3" w15:restartNumberingAfterBreak="0">
+    <w:nsid w:val="20976B7F"/>
+    <w:multiLevelType w:val="hybridMultilevel"/>
+    <w:tmpl w:val="4C4A395C"/>
+    <w:lvl w:ilvl="0" w:tplc="48090001">
+      <w:start w:val="1"/>
+      <w:numFmt w:val="bullet"/>
+      <w:lvlText w:val=""/>
+      <w:lvlJc w:val="left"/>
+      <w:pPr>
+        <w:ind w:left="720" w:hanging="360"/>
+      </w:pPr>
+      <w:rPr>
+        <w:rFonts w:ascii="Symbol" w:hAnsi="Symbol" w:hint="default"/>
+      </w:rPr>
+    </w:lvl>
+    <w:lvl w:ilvl="1" w:tplc="48090003" w:tentative="1">
+      <w:start w:val="1"/>
+      <w:numFmt w:val="bullet"/>
+      <w:lvlText w:val="o"/>
+      <w:lvlJc w:val="left"/>
+      <w:pPr>
+        <w:ind w:left="1440" w:hanging="360"/>
+      </w:pPr>
+      <w:rPr>
+        <w:rFonts w:ascii="Courier New" w:hAnsi="Courier New" w:cs="Courier New" w:hint="default"/>
+      </w:rPr>
+    </w:lvl>
+    <w:lvl w:ilvl="2" w:tplc="48090005" w:tentative="1">
+      <w:start w:val="1"/>
+      <w:numFmt w:val="bullet"/>
+      <w:lvlText w:val=""/>
+      <w:lvlJc w:val="left"/>
+      <w:pPr>
+        <w:ind w:left="2160" w:hanging="360"/>
+      </w:pPr>
+      <w:rPr>
+        <w:rFonts w:ascii="Wingdings" w:hAnsi="Wingdings" w:hint="default"/>
+      </w:rPr>
+    </w:lvl>
+    <w:lvl w:ilvl="3" w:tplc="48090001" w:tentative="1">
+      <w:start w:val="1"/>
+      <w:numFmt w:val="bullet"/>
+      <w:lvlText w:val=""/>
+      <w:lvlJc w:val="left"/>
+      <w:pPr>
+        <w:ind w:left="2880" w:hanging="360"/>
+      </w:pPr>
+      <w:rPr>
+        <w:rFonts w:ascii="Symbol" w:hAnsi="Symbol" w:hint="default"/>
+      </w:rPr>
+    </w:lvl>
+    <w:lvl w:ilvl="4" w:tplc="48090003" w:tentative="1">
+      <w:start w:val="1"/>
+      <w:numFmt w:val="bullet"/>
+      <w:lvlText w:val="o"/>
+      <w:lvlJc w:val="left"/>
+      <w:pPr>
+        <w:ind w:left="3600" w:hanging="360"/>
+      </w:pPr>
+      <w:rPr>
+        <w:rFonts w:ascii="Courier New" w:hAnsi="Courier New" w:cs="Courier New" w:hint="default"/>
+      </w:rPr>
+    </w:lvl>
+    <w:lvl w:ilvl="5" w:tplc="48090005" w:tentative="1">
+      <w:start w:val="1"/>
+      <w:numFmt w:val="bullet"/>
+      <w:lvlText w:val=""/>
+      <w:lvlJc w:val="left"/>
+      <w:pPr>
+        <w:ind w:left="4320" w:hanging="360"/>
+      </w:pPr>
+      <w:rPr>
+        <w:rFonts w:ascii="Wingdings" w:hAnsi="Wingdings" w:hint="default"/>
+      </w:rPr>
+    </w:lvl>
+    <w:lvl w:ilvl="6" w:tplc="48090001" w:tentative="1">
+      <w:start w:val="1"/>
+      <w:numFmt w:val="bullet"/>
+      <w:lvlText w:val=""/>
+      <w:lvlJc w:val="left"/>
+      <w:pPr>
+        <w:ind w:left="5040" w:hanging="360"/>
+      </w:pPr>
+      <w:rPr>
+        <w:rFonts w:ascii="Symbol" w:hAnsi="Symbol" w:hint="default"/>
+      </w:rPr>
+    </w:lvl>
+    <w:lvl w:ilvl="7" w:tplc="48090003" w:tentative="1">
+      <w:start w:val="1"/>
+      <w:numFmt w:val="bullet"/>
+      <w:lvlText w:val="o"/>
+      <w:lvlJc w:val="left"/>
+      <w:pPr>
+        <w:ind w:left="5760" w:hanging="360"/>
+      </w:pPr>
+      <w:rPr>
+        <w:rFonts w:ascii="Courier New" w:hAnsi="Courier New" w:cs="Courier New" w:hint="default"/>
+      </w:rPr>
+    </w:lvl>
+    <w:lvl w:ilvl="8" w:tplc="48090005" w:tentative="1">
+      <w:start w:val="1"/>
+      <w:numFmt w:val="bullet"/>
+      <w:lvlText w:val=""/>
+      <w:lvlJc w:val="left"/>
+      <w:pPr>
+        <w:ind w:left="6480" w:hanging="360"/>
+      </w:pPr>
+      <w:rPr>
+        <w:rFonts w:ascii="Wingdings" w:hAnsi="Wingdings" w:hint="default"/>
+      </w:rPr>
+    </w:lvl>
+  </w:abstractNum>
+  <w:abstractNum w:abstractNumId="4" w15:restartNumberingAfterBreak="0">
     <w:nsid w:val="22041B71"/>
     <w:multiLevelType w:val="hybridMultilevel"/>
     <w:tmpl w:val="E9CE0F84"/>
@@ -1050,7 +2003,7 @@
       </w:rPr>
     </w:lvl>
   </w:abstractNum>
-  <w:abstractNum w:abstractNumId="2" w15:restartNumberingAfterBreak="0">
+  <w:abstractNum w:abstractNumId="5" w15:restartNumberingAfterBreak="0">
     <w:nsid w:val="3EBB3D2F"/>
     <w:multiLevelType w:val="hybridMultilevel"/>
     <w:tmpl w:val="F3AA559A"/>
@@ -1136,7 +2089,7 @@
       </w:pPr>
     </w:lvl>
   </w:abstractNum>
-  <w:abstractNum w:abstractNumId="3" w15:restartNumberingAfterBreak="0">
+  <w:abstractNum w:abstractNumId="6" w15:restartNumberingAfterBreak="0">
     <w:nsid w:val="519D32D3"/>
     <w:multiLevelType w:val="hybridMultilevel"/>
     <w:tmpl w:val="20A0FE38"/>
@@ -1222,17 +2175,118 @@
       </w:pPr>
     </w:lvl>
   </w:abstractNum>
+  <w:abstractNum w:abstractNumId="7" w15:restartNumberingAfterBreak="0">
+    <w:nsid w:val="6C456DFE"/>
+    <w:multiLevelType w:val="hybridMultilevel"/>
+    <w:tmpl w:val="D9C0226C"/>
+    <w:lvl w:ilvl="0" w:tplc="48090001">
+      <w:start w:val="1"/>
+      <w:numFmt w:val="bullet"/>
+      <w:lvlText w:val=""/>
+      <w:lvlJc w:val="left"/>
+      <w:pPr>
+        <w:ind w:left="1080" w:hanging="360"/>
+      </w:pPr>
+      <w:rPr>
+        <w:rFonts w:ascii="Symbol" w:hAnsi="Symbol" w:hint="default"/>
+      </w:rPr>
+    </w:lvl>
+    <w:lvl w:ilvl="1" w:tplc="48090019" w:tentative="1">
+      <w:start w:val="1"/>
+      <w:numFmt w:val="lowerLetter"/>
+      <w:lvlText w:val="%2."/>
+      <w:lvlJc w:val="left"/>
+      <w:pPr>
+        <w:ind w:left="1800" w:hanging="360"/>
+      </w:pPr>
+    </w:lvl>
+    <w:lvl w:ilvl="2" w:tplc="4809001B" w:tentative="1">
+      <w:start w:val="1"/>
+      <w:numFmt w:val="lowerRoman"/>
+      <w:lvlText w:val="%3."/>
+      <w:lvlJc w:val="right"/>
+      <w:pPr>
+        <w:ind w:left="2520" w:hanging="180"/>
+      </w:pPr>
+    </w:lvl>
+    <w:lvl w:ilvl="3" w:tplc="4809000F" w:tentative="1">
+      <w:start w:val="1"/>
+      <w:numFmt w:val="decimal"/>
+      <w:lvlText w:val="%4."/>
+      <w:lvlJc w:val="left"/>
+      <w:pPr>
+        <w:ind w:left="3240" w:hanging="360"/>
+      </w:pPr>
+    </w:lvl>
+    <w:lvl w:ilvl="4" w:tplc="48090019" w:tentative="1">
+      <w:start w:val="1"/>
+      <w:numFmt w:val="lowerLetter"/>
+      <w:lvlText w:val="%5."/>
+      <w:lvlJc w:val="left"/>
+      <w:pPr>
+        <w:ind w:left="3960" w:hanging="360"/>
+      </w:pPr>
+    </w:lvl>
+    <w:lvl w:ilvl="5" w:tplc="4809001B" w:tentative="1">
+      <w:start w:val="1"/>
+      <w:numFmt w:val="lowerRoman"/>
+      <w:lvlText w:val="%6."/>
+      <w:lvlJc w:val="right"/>
+      <w:pPr>
+        <w:ind w:left="4680" w:hanging="180"/>
+      </w:pPr>
+    </w:lvl>
+    <w:lvl w:ilvl="6" w:tplc="4809000F" w:tentative="1">
+      <w:start w:val="1"/>
+      <w:numFmt w:val="decimal"/>
+      <w:lvlText w:val="%7."/>
+      <w:lvlJc w:val="left"/>
+      <w:pPr>
+        <w:ind w:left="5400" w:hanging="360"/>
+      </w:pPr>
+    </w:lvl>
+    <w:lvl w:ilvl="7" w:tplc="48090019" w:tentative="1">
+      <w:start w:val="1"/>
+      <w:numFmt w:val="lowerLetter"/>
+      <w:lvlText w:val="%8."/>
+      <w:lvlJc w:val="left"/>
+      <w:pPr>
+        <w:ind w:left="6120" w:hanging="360"/>
+      </w:pPr>
+    </w:lvl>
+    <w:lvl w:ilvl="8" w:tplc="4809001B" w:tentative="1">
+      <w:start w:val="1"/>
+      <w:numFmt w:val="lowerRoman"/>
+      <w:lvlText w:val="%9."/>
+      <w:lvlJc w:val="right"/>
+      <w:pPr>
+        <w:ind w:left="6840" w:hanging="180"/>
+      </w:pPr>
+    </w:lvl>
+  </w:abstractNum>
   <w:num w:numId="1">
+    <w:abstractNumId w:val="5"/>
+  </w:num>
+  <w:num w:numId="2">
     <w:abstractNumId w:val="2"/>
   </w:num>
-  <w:num w:numId="2">
-    <w:abstractNumId w:val="0"/>
+  <w:num w:numId="3">
+    <w:abstractNumId w:val="4"/>
   </w:num>
-  <w:num w:numId="3">
+  <w:num w:numId="4">
+    <w:abstractNumId w:val="6"/>
+  </w:num>
+  <w:num w:numId="5">
     <w:abstractNumId w:val="1"/>
   </w:num>
-  <w:num w:numId="4">
+  <w:num w:numId="6">
+    <w:abstractNumId w:val="7"/>
+  </w:num>
+  <w:num w:numId="7">
     <w:abstractNumId w:val="3"/>
+  </w:num>
+  <w:num w:numId="8">
+    <w:abstractNumId w:val="0"/>
   </w:num>
 </w:numbering>
 </file>
@@ -1662,7 +2716,6 @@
     <w:name w:val="Normal (Web)"/>
     <w:basedOn w:val="Normal"/>
     <w:uiPriority w:val="99"/>
-    <w:semiHidden/>
     <w:unhideWhenUsed/>
     <w:rsid w:val="004933CB"/>
     <w:pPr>
@@ -1684,6 +2737,17 @@
       <w:ind w:left="720"/>
       <w:contextualSpacing/>
     </w:pPr>
+  </w:style>
+  <w:style w:type="character" w:styleId="Hyperlink">
+    <w:name w:val="Hyperlink"/>
+    <w:basedOn w:val="DefaultParagraphFont"/>
+    <w:uiPriority w:val="99"/>
+    <w:unhideWhenUsed/>
+    <w:rsid w:val="0073049C"/>
+    <w:rPr>
+      <w:color w:val="0563C1" w:themeColor="hyperlink"/>
+      <w:u w:val="single"/>
+    </w:rPr>
   </w:style>
 </w:styles>
 </file>

</xml_diff>